<commit_message>
Update docs & Scritp
</commit_message>
<xml_diff>
--- a/Docs/IPAuTSoNS.docx
+++ b/Docs/IPAuTSoNS.docx
@@ -413,6 +413,30 @@
           <w:rFonts w:asciiTheme="majorBidi" w:hAnsiTheme="majorBidi" w:cstheme="majorBidi"/>
           <w:b/>
           <w:bCs/>
+          <w:sz w:val="34"/>
+          <w:szCs w:val="34"/>
+        </w:rPr>
+      </w:pPr>
+      <w:r>
+        <w:rPr>
+          <w:rFonts w:asciiTheme="majorBidi" w:hAnsiTheme="majorBidi" w:cstheme="majorBidi"/>
+          <w:b/>
+          <w:bCs/>
+          <w:sz w:val="34"/>
+          <w:szCs w:val="34"/>
+          <w:cs/>
+        </w:rPr>
+        <w:t>ปริญญานิพนธ์นี้เป็นส่วนหนึ่งของการศึกษาตามหลักสูตรปริญญวิศวกรรมศาสตร์บัณฑิต</w:t>
+      </w:r>
+    </w:p>
+    <w:p>
+      <w:pPr>
+        <w:spacing w:after="0"/>
+        <w:jc w:val="center"/>
+        <w:rPr>
+          <w:rFonts w:asciiTheme="majorBidi" w:hAnsiTheme="majorBidi" w:cstheme="majorBidi"/>
+          <w:b/>
+          <w:bCs/>
           <w:sz w:val="36"/>
           <w:szCs w:val="36"/>
         </w:rPr>
@@ -426,7 +450,7 @@
           <w:szCs w:val="36"/>
           <w:cs/>
         </w:rPr>
-        <w:t>ปริญญานิพนธ์นี้เป็นส่วนหนึ่งของการศึกษาตามหลักสูตรปริญญวิศวกรรมศาสตร์บัณฑิต</w:t>
+        <w:t>สาขาวิชาวิศวกรรมคอมพิวเตอร์ คณะวิศวกรรมศาสตร์</w:t>
       </w:r>
     </w:p>
     <w:p>
@@ -450,7 +474,7 @@
           <w:szCs w:val="36"/>
           <w:cs/>
         </w:rPr>
-        <w:t>สาขาวิชาวิศวกรรมคอมพิวเตอร์ คณะวิศวกรรมศาสตร์</w:t>
+        <w:t>สถาบันเทคโนโลยีพระจอมเกล้าเจ้าคุณทหารลาดกระบัง</w:t>
       </w:r>
     </w:p>
     <w:p>
@@ -474,7 +498,7 @@
           <w:szCs w:val="36"/>
           <w:cs/>
         </w:rPr>
-        <w:t>สถาบันเทคโนโลยีพระจอมเกล้าเจ้าคุณทหารลาดกระบัง</w:t>
+        <w:t>ปีการศึกษา 2565</w:t>
       </w:r>
     </w:p>
     <w:p>
@@ -489,35 +513,35 @@
           <w:szCs w:val="36"/>
         </w:rPr>
       </w:pPr>
-      <w:r>
+    </w:p>
+    <w:p>
+      <w:pPr>
+        <w:spacing w:after="0"/>
         <w:rPr>
           <w:rFonts w:asciiTheme="majorBidi" w:hAnsiTheme="majorBidi" w:cstheme="majorBidi"/>
           <w:b/>
           <w:bCs/>
           <w:sz w:val="36"/>
           <w:szCs w:val="36"/>
-          <w:cs/>
-        </w:rPr>
-        <w:t>ปีการศึกษา 2565</w:t>
-      </w:r>
-    </w:p>
-    <w:p>
-      <w:pPr>
-        <w:spacing w:after="0"/>
-        <w:rPr>
-          <w:rFonts w:asciiTheme="majorBidi" w:hAnsiTheme="majorBidi" w:cstheme="majorBidi"/>
-          <w:sz w:val="32"/>
-          <w:szCs w:val="32"/>
-        </w:rPr>
-      </w:pPr>
-      <w:r>
-        <w:rPr>
-          <w:rFonts w:asciiTheme="majorBidi" w:hAnsiTheme="majorBidi" w:cstheme="majorBidi"/>
-          <w:sz w:val="32"/>
-          <w:szCs w:val="32"/>
-          <w:cs/>
-        </w:rPr>
-        <w:lastRenderedPageBreak/>
+        </w:rPr>
+      </w:pPr>
+    </w:p>
+    <w:p>
+      <w:pPr>
+        <w:spacing w:after="0"/>
+        <w:rPr>
+          <w:rFonts w:asciiTheme="majorBidi" w:hAnsiTheme="majorBidi" w:cstheme="majorBidi"/>
+          <w:sz w:val="32"/>
+          <w:szCs w:val="32"/>
+        </w:rPr>
+      </w:pPr>
+      <w:r>
+        <w:rPr>
+          <w:rFonts w:asciiTheme="majorBidi" w:hAnsiTheme="majorBidi" w:cstheme="majorBidi"/>
+          <w:sz w:val="32"/>
+          <w:szCs w:val="32"/>
+          <w:cs/>
+        </w:rPr>
         <w:t>ปริญญานิพนธ์ปีการศึกษา 2565</w:t>
       </w:r>
     </w:p>
@@ -995,43 +1019,7 @@
           <w:sz w:val="32"/>
           <w:szCs w:val="32"/>
         </w:rPr>
-        <w:t xml:space="preserve">Mr. </w:t>
-      </w:r>
-      <w:proofErr w:type="spellStart"/>
-      <w:r>
-        <w:rPr>
-          <w:rFonts w:asciiTheme="majorBidi" w:hAnsiTheme="majorBidi" w:cstheme="majorBidi"/>
-          <w:sz w:val="32"/>
-          <w:szCs w:val="32"/>
-        </w:rPr>
-        <w:t>Pasin</w:t>
-      </w:r>
-      <w:proofErr w:type="spellEnd"/>
-      <w:r>
-        <w:rPr>
-          <w:rFonts w:asciiTheme="majorBidi" w:hAnsiTheme="majorBidi" w:cstheme="majorBidi"/>
-          <w:sz w:val="32"/>
-          <w:szCs w:val="32"/>
-        </w:rPr>
-        <w:t xml:space="preserve"> </w:t>
-      </w:r>
-      <w:proofErr w:type="spellStart"/>
-      <w:r>
-        <w:rPr>
-          <w:rFonts w:asciiTheme="majorBidi" w:hAnsiTheme="majorBidi" w:cstheme="majorBidi"/>
-          <w:sz w:val="32"/>
-          <w:szCs w:val="32"/>
-        </w:rPr>
-        <w:t>Chantharathan</w:t>
-      </w:r>
-      <w:proofErr w:type="spellEnd"/>
-      <w:r>
-        <w:rPr>
-          <w:rFonts w:asciiTheme="majorBidi" w:hAnsiTheme="majorBidi" w:cstheme="majorBidi"/>
-          <w:sz w:val="32"/>
-          <w:szCs w:val="32"/>
-        </w:rPr>
-        <w:t xml:space="preserve"> </w:t>
+        <w:t xml:space="preserve">Mr. Pasin Chantharathan </w:t>
       </w:r>
       <w:r>
         <w:rPr>
@@ -1072,59 +1060,13 @@
           <w:szCs w:val="32"/>
         </w:rPr>
       </w:pPr>
-      <w:proofErr w:type="spellStart"/>
-      <w:r>
-        <w:rPr>
-          <w:rFonts w:asciiTheme="majorBidi" w:hAnsiTheme="majorBidi" w:cstheme="majorBidi"/>
-          <w:sz w:val="32"/>
-          <w:szCs w:val="32"/>
-        </w:rPr>
-        <w:t>Assoc.Prof.Dr</w:t>
-      </w:r>
-      <w:proofErr w:type="spellEnd"/>
-      <w:r>
-        <w:rPr>
-          <w:rFonts w:asciiTheme="majorBidi" w:hAnsiTheme="majorBidi" w:cstheme="majorBidi"/>
-          <w:sz w:val="32"/>
-          <w:szCs w:val="32"/>
-        </w:rPr>
-        <w:t xml:space="preserve">. </w:t>
-      </w:r>
-      <w:proofErr w:type="spellStart"/>
-      <w:r>
-        <w:rPr>
-          <w:rFonts w:asciiTheme="majorBidi" w:hAnsiTheme="majorBidi" w:cstheme="majorBidi"/>
-          <w:sz w:val="32"/>
-          <w:szCs w:val="32"/>
-        </w:rPr>
-        <w:t>Orachat</w:t>
-      </w:r>
-      <w:proofErr w:type="spellEnd"/>
-      <w:r>
-        <w:rPr>
-          <w:rFonts w:asciiTheme="majorBidi" w:hAnsiTheme="majorBidi" w:cstheme="majorBidi"/>
-          <w:sz w:val="32"/>
-          <w:szCs w:val="32"/>
-        </w:rPr>
-        <w:t xml:space="preserve"> </w:t>
-      </w:r>
-      <w:proofErr w:type="spellStart"/>
-      <w:r>
-        <w:rPr>
-          <w:rFonts w:asciiTheme="majorBidi" w:hAnsiTheme="majorBidi" w:cstheme="majorBidi"/>
-          <w:sz w:val="32"/>
-          <w:szCs w:val="32"/>
-        </w:rPr>
-        <w:t>Chitsobhuk</w:t>
-      </w:r>
-      <w:proofErr w:type="spellEnd"/>
-      <w:r>
-        <w:rPr>
-          <w:rFonts w:asciiTheme="majorBidi" w:hAnsiTheme="majorBidi" w:cstheme="majorBidi"/>
-          <w:sz w:val="32"/>
-          <w:szCs w:val="32"/>
-        </w:rPr>
-        <w:t xml:space="preserve"> Advisor</w:t>
+      <w:r>
+        <w:rPr>
+          <w:rFonts w:asciiTheme="majorBidi" w:hAnsiTheme="majorBidi" w:cstheme="majorBidi"/>
+          <w:sz w:val="32"/>
+          <w:szCs w:val="32"/>
+        </w:rPr>
+        <w:t>Assoc.Prof.Dr. Orachat Chitsobhuk Advisor</w:t>
       </w:r>
     </w:p>
     <w:p>
@@ -4657,110 +4599,86 @@
     <w:p>
       <w:pPr>
         <w:spacing w:after="0"/>
+        <w:ind w:firstLine="426"/>
+        <w:jc w:val="both"/>
+        <w:rPr>
+          <w:rFonts w:asciiTheme="majorBidi" w:hAnsiTheme="majorBidi" w:cstheme="majorBidi"/>
+          <w:b/>
+          <w:bCs/>
+          <w:sz w:val="32"/>
+          <w:szCs w:val="32"/>
+        </w:rPr>
+      </w:pPr>
+      <w:r>
+        <w:rPr>
+          <w:rFonts w:asciiTheme="majorBidi" w:hAnsiTheme="majorBidi" w:cstheme="majorBidi"/>
+          <w:b/>
+          <w:bCs/>
+          <w:sz w:val="32"/>
+          <w:szCs w:val="32"/>
+          <w:cs/>
+        </w:rPr>
+        <w:t>2.1.2</w:t>
+      </w:r>
+      <w:r>
+        <w:rPr>
+          <w:rFonts w:asciiTheme="majorBidi" w:hAnsiTheme="majorBidi" w:cstheme="majorBidi"/>
+          <w:b/>
+          <w:bCs/>
+          <w:sz w:val="32"/>
+          <w:szCs w:val="32"/>
+          <w:cs/>
+        </w:rPr>
+        <w:t xml:space="preserve"> </w:t>
+      </w:r>
+      <w:r>
+        <w:rPr>
+          <w:rFonts w:asciiTheme="majorBidi" w:hAnsiTheme="majorBidi" w:cstheme="majorBidi"/>
+          <w:b/>
+          <w:bCs/>
+          <w:sz w:val="32"/>
+          <w:szCs w:val="32"/>
+        </w:rPr>
+        <w:t>Cluster Computing</w:t>
+      </w:r>
+    </w:p>
+    <w:p>
+      <w:pPr>
+        <w:spacing w:after="0"/>
         <w:ind w:firstLine="993"/>
         <w:jc w:val="both"/>
         <w:rPr>
           <w:rFonts w:asciiTheme="majorBidi" w:hAnsiTheme="majorBidi" w:cstheme="majorBidi"/>
           <w:sz w:val="32"/>
           <w:szCs w:val="32"/>
-        </w:rPr>
-      </w:pPr>
-      <w:r>
-        <w:rPr>
-          <w:rFonts w:asciiTheme="majorBidi" w:hAnsiTheme="majorBidi" w:cstheme="majorBidi" w:hint="cs"/>
-          <w:sz w:val="32"/>
-          <w:szCs w:val="32"/>
-          <w:cs/>
-        </w:rPr>
-        <w:t>ขั้นตอนในการประมวลผลภาพนั้นมีดังนี้</w:t>
-      </w:r>
-    </w:p>
-    <w:p>
-      <w:pPr>
-        <w:spacing w:after="0"/>
-        <w:ind w:firstLine="993"/>
-        <w:jc w:val="both"/>
-        <w:rPr>
-          <w:rFonts w:asciiTheme="majorBidi" w:hAnsiTheme="majorBidi" w:cstheme="majorBidi"/>
-          <w:sz w:val="32"/>
-          <w:szCs w:val="32"/>
-        </w:rPr>
-      </w:pPr>
-      <w:r>
-        <w:rPr>
-          <w:rFonts w:asciiTheme="majorBidi" w:hAnsiTheme="majorBidi" w:cstheme="majorBidi"/>
-          <w:sz w:val="32"/>
-          <w:szCs w:val="32"/>
-        </w:rPr>
-        <w:t>1) Image Acquisition</w:t>
-      </w:r>
-    </w:p>
-    <w:p>
-      <w:pPr>
-        <w:spacing w:after="0"/>
-        <w:ind w:firstLine="426"/>
-        <w:jc w:val="both"/>
-        <w:rPr>
-          <w:rFonts w:asciiTheme="majorBidi" w:hAnsiTheme="majorBidi" w:cstheme="majorBidi"/>
-          <w:b/>
-          <w:bCs/>
-          <w:sz w:val="32"/>
-          <w:szCs w:val="32"/>
-        </w:rPr>
-      </w:pPr>
-      <w:r>
-        <w:rPr>
-          <w:rFonts w:asciiTheme="majorBidi" w:hAnsiTheme="majorBidi" w:cstheme="majorBidi"/>
-          <w:b/>
-          <w:bCs/>
-          <w:sz w:val="32"/>
-          <w:szCs w:val="32"/>
-          <w:cs/>
-        </w:rPr>
-        <w:t>2.1.2</w:t>
-      </w:r>
-      <w:r>
-        <w:rPr>
-          <w:rFonts w:asciiTheme="majorBidi" w:hAnsiTheme="majorBidi" w:cstheme="majorBidi"/>
-          <w:b/>
-          <w:bCs/>
-          <w:sz w:val="32"/>
-          <w:szCs w:val="32"/>
-          <w:cs/>
+          <w:cs/>
+        </w:rPr>
+      </w:pPr>
+      <w:r>
+        <w:rPr>
+          <w:rFonts w:asciiTheme="majorBidi" w:hAnsiTheme="majorBidi" w:cstheme="majorBidi"/>
+          <w:sz w:val="32"/>
+          <w:szCs w:val="32"/>
+          <w:cs/>
+        </w:rPr>
+        <w:t>ระบบคลัสเตอร์ หรือ</w:t>
+      </w:r>
+      <w:r>
+        <w:rPr>
+          <w:rFonts w:asciiTheme="majorBidi" w:hAnsiTheme="majorBidi" w:cstheme="majorBidi"/>
+          <w:sz w:val="32"/>
+          <w:szCs w:val="32"/>
         </w:rPr>
         <w:t xml:space="preserve"> </w:t>
       </w:r>
       <w:r>
         <w:rPr>
           <w:rFonts w:asciiTheme="majorBidi" w:hAnsiTheme="majorBidi" w:cstheme="majorBidi"/>
-          <w:b/>
-          <w:bCs/>
-          <w:sz w:val="32"/>
-          <w:szCs w:val="32"/>
-        </w:rPr>
-        <w:t>Cluster Computing</w:t>
-      </w:r>
-    </w:p>
-    <w:p>
-      <w:pPr>
-        <w:spacing w:after="0"/>
-        <w:ind w:firstLine="993"/>
-        <w:jc w:val="both"/>
-        <w:rPr>
-          <w:rFonts w:asciiTheme="majorBidi" w:hAnsiTheme="majorBidi" w:cstheme="majorBidi"/>
-          <w:sz w:val="32"/>
-          <w:szCs w:val="32"/>
-          <w:cs/>
-        </w:rPr>
-      </w:pPr>
-      <w:r>
-        <w:rPr>
-          <w:rFonts w:asciiTheme="majorBidi" w:hAnsiTheme="majorBidi" w:cstheme="majorBidi"/>
-          <w:sz w:val="32"/>
-          <w:szCs w:val="32"/>
-          <w:cs/>
-        </w:rPr>
-        <w:t>ระบบคลัสเตอร์ หรือ</w:t>
+          <w:sz w:val="32"/>
+          <w:szCs w:val="32"/>
+          <w:cs/>
+        </w:rPr>
+        <w:t>คลัสเตอริ่ง เป็นการเชื่อมต่อระบบการทำงานของกลุ่มคอมพิวเตอร์เข้าด้วยกันภายใต้ระบบเครือข่าย</w:t>
       </w:r>
       <w:r>
         <w:rPr>
@@ -4777,34 +4695,7 @@
           <w:szCs w:val="32"/>
           <w:cs/>
         </w:rPr>
-        <w:t>คลัสเตอริ่ง เป็นการเชื่อมต่อระบบการทำงานของกลุ่มคอมพิวเตอร์เข้าด้วยกันภายใต้ระบบเครือข่าย</w:t>
-      </w:r>
-      <w:r>
-        <w:rPr>
-          <w:rFonts w:asciiTheme="majorBidi" w:hAnsiTheme="majorBidi" w:cstheme="majorBidi"/>
-          <w:sz w:val="32"/>
-          <w:szCs w:val="32"/>
-        </w:rPr>
-        <w:t xml:space="preserve"> </w:t>
-      </w:r>
-      <w:r>
-        <w:rPr>
-          <w:rFonts w:asciiTheme="majorBidi" w:hAnsiTheme="majorBidi" w:cstheme="majorBidi"/>
-          <w:sz w:val="32"/>
-          <w:szCs w:val="32"/>
-          <w:cs/>
-        </w:rPr>
-        <w:t xml:space="preserve">มีความสามารถในการกระจายงานที่ทำไปยังเครื่อง </w:t>
-      </w:r>
-      <w:r>
-        <w:rPr>
-          <w:rFonts w:asciiTheme="majorBidi" w:hAnsiTheme="majorBidi" w:cstheme="majorBidi"/>
-          <w:sz w:val="32"/>
-          <w:szCs w:val="32"/>
-          <w:cs/>
-        </w:rPr>
-        <w:lastRenderedPageBreak/>
-        <w:t>ภายในระบบเพื่อให้การประมวลผลมีประสิทธิภาพสูงขึ้น โดยอาจเทียบเท่าซุปเปอร์คอมพิวเตอร์</w:t>
+        <w:t>มีความสามารถในการกระจายงานที่ทำไปยังเครื่อง ภายในระบบเพื่อให้การประมวลผลมีประสิทธิภาพสูงขึ้น โดยอาจเทียบเท่าซุปเปอร์คอมพิวเตอร์</w:t>
       </w:r>
       <w:r>
         <w:rPr>
@@ -4838,7 +4729,17 @@
           <w:szCs w:val="32"/>
           <w:cs/>
         </w:rPr>
-        <w:t>สูงกว่าสำหรับการประมวลผลงานที่มีความซับซ้อนโดยเฉพาะงานด้านวิทยาศาสตร์ เช่น การจำลองโครงสร้างของโมเลกุลทางเคมี</w:t>
+        <w:t>สูงกว่าสำหรับการประมวลผลงานที่มีความซับซ้อนโดยเฉพาะงานด้านวิทยาศาสตร์ เช่น การ</w:t>
+      </w:r>
+      <w:r>
+        <w:rPr>
+          <w:rFonts w:asciiTheme="majorBidi" w:hAnsiTheme="majorBidi" w:cstheme="majorBidi"/>
+          <w:sz w:val="32"/>
+          <w:szCs w:val="32"/>
+          <w:cs/>
+        </w:rPr>
+        <w:lastRenderedPageBreak/>
+        <w:t>จำลองโครงสร้างของโมเลกุลทางเคมี</w:t>
       </w:r>
       <w:r>
         <w:rPr>
@@ -4920,9 +4821,9 @@
           <w:szCs w:val="32"/>
         </w:rPr>
         <w:drawing>
-          <wp:inline distT="0" distB="0" distL="0" distR="0" wp14:anchorId="6DD2922E" wp14:editId="7F697AB9">
-            <wp:extent cx="3823084" cy="2133600"/>
-            <wp:effectExtent l="0" t="0" r="6350" b="0"/>
+          <wp:inline distT="0" distB="0" distL="0" distR="0" wp14:anchorId="6DD2922E" wp14:editId="65AC9484">
+            <wp:extent cx="3525795" cy="1967688"/>
+            <wp:effectExtent l="0" t="0" r="0" b="0"/>
             <wp:docPr id="3" name="Picture 3" descr="Diagram&#10;&#10;Description automatically generated"/>
             <wp:cNvGraphicFramePr>
               <a:graphicFrameLocks xmlns:a="http://schemas.openxmlformats.org/drawingml/2006/main" noChangeAspect="1"/>
@@ -4943,7 +4844,7 @@
                   <pic:spPr>
                     <a:xfrm>
                       <a:off x="0" y="0"/>
-                      <a:ext cx="3825226" cy="2134796"/>
+                      <a:ext cx="3537678" cy="1974320"/>
                     </a:xfrm>
                     <a:prstGeom prst="rect">
                       <a:avLst/>
@@ -4994,20 +4895,6 @@
           <w:szCs w:val="32"/>
         </w:rPr>
       </w:pPr>
-    </w:p>
-    <w:p>
-      <w:pPr>
-        <w:spacing w:after="0"/>
-        <w:ind w:firstLine="426"/>
-        <w:jc w:val="both"/>
-        <w:rPr>
-          <w:rFonts w:asciiTheme="majorBidi" w:hAnsiTheme="majorBidi" w:cstheme="majorBidi"/>
-          <w:b/>
-          <w:bCs/>
-          <w:sz w:val="32"/>
-          <w:szCs w:val="32"/>
-        </w:rPr>
-      </w:pPr>
       <w:r>
         <w:rPr>
           <w:rFonts w:asciiTheme="majorBidi" w:hAnsiTheme="majorBidi" w:cstheme="majorBidi"/>
@@ -5038,7 +4925,29 @@
           <w:szCs w:val="32"/>
           <w:cs/>
         </w:rPr>
-        <w:t>การประมวลผลแบบกล่มเมฆ (</w:t>
+        <w:t>การประมวลผลแบบก</w:t>
+      </w:r>
+      <w:r>
+        <w:rPr>
+          <w:rFonts w:asciiTheme="majorBidi" w:hAnsiTheme="majorBidi" w:cstheme="majorBidi" w:hint="cs"/>
+          <w:b/>
+          <w:bCs/>
+          <w:sz w:val="32"/>
+          <w:szCs w:val="32"/>
+          <w:cs/>
+        </w:rPr>
+        <w:t>ลุ่</w:t>
+      </w:r>
+      <w:r>
+        <w:rPr>
+          <w:rFonts w:asciiTheme="majorBidi" w:hAnsiTheme="majorBidi" w:cstheme="majorBidi"/>
+          <w:b/>
+          <w:bCs/>
+          <w:sz w:val="32"/>
+          <w:szCs w:val="32"/>
+          <w:cs/>
+        </w:rPr>
+        <w:t>มเมฆ (</w:t>
       </w:r>
       <w:r>
         <w:rPr>
@@ -5064,12 +4973,12 @@
       </w:pPr>
       <w:r>
         <w:rPr>
-          <w:rFonts w:asciiTheme="majorBidi" w:hAnsiTheme="majorBidi" w:cstheme="majorBidi"/>
-          <w:sz w:val="32"/>
-          <w:szCs w:val="32"/>
-          <w:cs/>
-        </w:rPr>
-        <w:t>การประมวลผล</w:t>
+          <w:rFonts w:asciiTheme="majorBidi" w:hAnsiTheme="majorBidi" w:cs="Angsana New"/>
+          <w:sz w:val="32"/>
+          <w:szCs w:val="32"/>
+          <w:cs/>
+        </w:rPr>
+        <w:t>การประมวลผลแบบกลุ่มเมฆ</w:t>
       </w:r>
       <w:r>
         <w:rPr>
@@ -5105,7 +5014,7 @@
           <w:szCs w:val="32"/>
           <w:cs/>
         </w:rPr>
-        <w:t>การให้บริการที่อ้างอิงตามความต้องการของผู้ใช้งานโดยที่ผู้ใช้งา</w:t>
+        <w:t>การให้บริการที่ตามความต้องการของผู้ใช้งานโดยที่ผู้ใช้งา</w:t>
       </w:r>
       <w:r>
         <w:rPr>
@@ -5123,7 +5032,223 @@
           <w:szCs w:val="32"/>
           <w:cs/>
         </w:rPr>
-        <w:t>ระบุความต้องการหรือเลือกรูปแบบที่เหมาะสมกับความต้องการไปยังระบบการประมวลผลแบบกลุ่มเมฆ หลังจากนั้นระบบจะจัดสรรทรัพยากรและบริการให้สอดคล้องกับความต้องการของผู้ขอใช้งาน ในขณะที่ผู้ใช้งานไม่ต้องมีความรู้ ความเชี่ยวชาญ หรือไม่จำเป็นต้องทราบถึงการทำงานเบื้องหลังของระบบว่าจะเป็นอย่างไร และในขณะที่ใช้งานสามารถปรับเปลี่ยนทรัพยากรที่ใช้งานได้อย่างสะดวกและรวดเร็ว สามารถเข้าใช้งานและเข้าถึงข้อมูลได้จากทุก ๆ ที่ทุกเวลา หรือจากทุก ๆ อุปกรณ์ ดังแสดงในภาพที่ 2.1.3</w:t>
+        <w:t>ระบุความต้องการ</w:t>
+      </w:r>
+      <w:r>
+        <w:rPr>
+          <w:rFonts w:asciiTheme="majorBidi" w:hAnsiTheme="majorBidi" w:cstheme="majorBidi" w:hint="cs"/>
+          <w:sz w:val="32"/>
+          <w:szCs w:val="32"/>
+          <w:cs/>
+        </w:rPr>
+        <w:t xml:space="preserve"> </w:t>
+      </w:r>
+      <w:r>
+        <w:rPr>
+          <w:rFonts w:asciiTheme="majorBidi" w:hAnsiTheme="majorBidi" w:cstheme="majorBidi"/>
+          <w:sz w:val="32"/>
+          <w:szCs w:val="32"/>
+          <w:cs/>
+        </w:rPr>
+        <w:t>หรือ</w:t>
+      </w:r>
+      <w:r>
+        <w:rPr>
+          <w:rFonts w:asciiTheme="majorBidi" w:hAnsiTheme="majorBidi" w:cstheme="majorBidi" w:hint="cs"/>
+          <w:sz w:val="32"/>
+          <w:szCs w:val="32"/>
+          <w:cs/>
+        </w:rPr>
+        <w:t xml:space="preserve"> </w:t>
+      </w:r>
+      <w:r>
+        <w:rPr>
+          <w:rFonts w:asciiTheme="majorBidi" w:hAnsiTheme="majorBidi" w:cstheme="majorBidi"/>
+          <w:sz w:val="32"/>
+          <w:szCs w:val="32"/>
+          <w:cs/>
+        </w:rPr>
+        <w:t>เลือกรูปแบบ</w:t>
+      </w:r>
+      <w:r>
+        <w:rPr>
+          <w:rFonts w:asciiTheme="majorBidi" w:hAnsiTheme="majorBidi" w:cstheme="majorBidi" w:hint="cs"/>
+          <w:sz w:val="32"/>
+          <w:szCs w:val="32"/>
+          <w:cs/>
+        </w:rPr>
+        <w:t>การใช้งาน</w:t>
+      </w:r>
+      <w:r>
+        <w:rPr>
+          <w:rFonts w:asciiTheme="majorBidi" w:hAnsiTheme="majorBidi" w:cstheme="majorBidi"/>
+          <w:sz w:val="32"/>
+          <w:szCs w:val="32"/>
+          <w:cs/>
+        </w:rPr>
+        <w:t>ที่เหมาะสมกับความต้องการไปยังระบบการประมวลผลแบบกลุ่มเมฆ หลังจากนั้นระบบจะจัดสรรทรัพยากร</w:t>
+      </w:r>
+      <w:r>
+        <w:rPr>
+          <w:rFonts w:asciiTheme="majorBidi" w:hAnsiTheme="majorBidi" w:cstheme="majorBidi" w:hint="cs"/>
+          <w:sz w:val="32"/>
+          <w:szCs w:val="32"/>
+          <w:cs/>
+        </w:rPr>
+        <w:t xml:space="preserve"> </w:t>
+      </w:r>
+      <w:r>
+        <w:rPr>
+          <w:rFonts w:asciiTheme="majorBidi" w:hAnsiTheme="majorBidi" w:cstheme="majorBidi"/>
+          <w:sz w:val="32"/>
+          <w:szCs w:val="32"/>
+          <w:cs/>
+        </w:rPr>
+        <w:t>และ</w:t>
+      </w:r>
+      <w:r>
+        <w:rPr>
+          <w:rFonts w:asciiTheme="majorBidi" w:hAnsiTheme="majorBidi" w:cstheme="majorBidi" w:hint="cs"/>
+          <w:sz w:val="32"/>
+          <w:szCs w:val="32"/>
+          <w:cs/>
+        </w:rPr>
+        <w:t xml:space="preserve"> </w:t>
+      </w:r>
+      <w:r>
+        <w:rPr>
+          <w:rFonts w:asciiTheme="majorBidi" w:hAnsiTheme="majorBidi" w:cstheme="majorBidi"/>
+          <w:sz w:val="32"/>
+          <w:szCs w:val="32"/>
+          <w:cs/>
+        </w:rPr>
+        <w:t>บริการให้สอดคล้องกับความต้องการของผู้ขอใช้งาน</w:t>
+      </w:r>
+      <w:r>
+        <w:rPr>
+          <w:rFonts w:asciiTheme="majorBidi" w:hAnsiTheme="majorBidi" w:cstheme="majorBidi" w:hint="cs"/>
+          <w:sz w:val="32"/>
+          <w:szCs w:val="32"/>
+          <w:cs/>
+        </w:rPr>
+        <w:t xml:space="preserve"> และ ทรัพยากรของเครื่องประมวล</w:t>
+      </w:r>
+      <w:r>
+        <w:rPr>
+          <w:rFonts w:asciiTheme="majorBidi" w:hAnsiTheme="majorBidi" w:cstheme="majorBidi"/>
+          <w:sz w:val="32"/>
+          <w:szCs w:val="32"/>
+          <w:cs/>
+        </w:rPr>
+        <w:t xml:space="preserve"> ในขณะที่ผู้ใช้งานไม่ต้องมีความรู้ ความเชี่ยวชาญ</w:t>
+      </w:r>
+      <w:r>
+        <w:rPr>
+          <w:rFonts w:asciiTheme="majorBidi" w:hAnsiTheme="majorBidi" w:cstheme="majorBidi" w:hint="cs"/>
+          <w:sz w:val="32"/>
+          <w:szCs w:val="32"/>
+          <w:cs/>
+        </w:rPr>
+        <w:t xml:space="preserve"> ไม่ต้องมีการติดตั้งตั้งค่าใด ๆ</w:t>
+      </w:r>
+      <w:r>
+        <w:rPr>
+          <w:rFonts w:asciiTheme="majorBidi" w:hAnsiTheme="majorBidi" w:cstheme="majorBidi"/>
+          <w:sz w:val="32"/>
+          <w:szCs w:val="32"/>
+          <w:cs/>
+        </w:rPr>
+        <w:t xml:space="preserve"> หรือ</w:t>
+      </w:r>
+      <w:r>
+        <w:rPr>
+          <w:rFonts w:asciiTheme="majorBidi" w:hAnsiTheme="majorBidi" w:cstheme="majorBidi" w:hint="cs"/>
+          <w:sz w:val="32"/>
+          <w:szCs w:val="32"/>
+          <w:cs/>
+        </w:rPr>
+        <w:t xml:space="preserve"> </w:t>
+      </w:r>
+      <w:r>
+        <w:rPr>
+          <w:rFonts w:asciiTheme="majorBidi" w:hAnsiTheme="majorBidi" w:cstheme="majorBidi"/>
+          <w:sz w:val="32"/>
+          <w:szCs w:val="32"/>
+          <w:cs/>
+        </w:rPr>
+        <w:t>ไม่จำเป็นต้องทราบถึงการทำงานเบื้องหลังของระบบว่าจะเป็นอย่างไร และ</w:t>
+      </w:r>
+      <w:r>
+        <w:rPr>
+          <w:rFonts w:asciiTheme="majorBidi" w:hAnsiTheme="majorBidi" w:cstheme="majorBidi" w:hint="cs"/>
+          <w:sz w:val="32"/>
+          <w:szCs w:val="32"/>
+          <w:cs/>
+        </w:rPr>
+        <w:t xml:space="preserve"> </w:t>
+      </w:r>
+      <w:r>
+        <w:rPr>
+          <w:rFonts w:asciiTheme="majorBidi" w:hAnsiTheme="majorBidi" w:cstheme="majorBidi"/>
+          <w:sz w:val="32"/>
+          <w:szCs w:val="32"/>
+          <w:cs/>
+        </w:rPr>
+        <w:t>ในขณะที่ใช้งานสามารถปรับเปลี่ยนทรัพยากรที่ใช้งานได้อย่างสะดวก</w:t>
+      </w:r>
+      <w:r>
+        <w:rPr>
+          <w:rFonts w:asciiTheme="majorBidi" w:hAnsiTheme="majorBidi" w:cstheme="majorBidi" w:hint="cs"/>
+          <w:sz w:val="32"/>
+          <w:szCs w:val="32"/>
+          <w:cs/>
+        </w:rPr>
+        <w:t xml:space="preserve">มีประสิทธิภาพ </w:t>
+      </w:r>
+      <w:r>
+        <w:rPr>
+          <w:rFonts w:asciiTheme="majorBidi" w:hAnsiTheme="majorBidi" w:cstheme="majorBidi"/>
+          <w:sz w:val="32"/>
+          <w:szCs w:val="32"/>
+          <w:cs/>
+        </w:rPr>
+        <w:t>และ</w:t>
+      </w:r>
+      <w:r>
+        <w:rPr>
+          <w:rFonts w:asciiTheme="majorBidi" w:hAnsiTheme="majorBidi" w:cstheme="majorBidi" w:hint="cs"/>
+          <w:sz w:val="32"/>
+          <w:szCs w:val="32"/>
+          <w:cs/>
+        </w:rPr>
+        <w:t xml:space="preserve"> </w:t>
+      </w:r>
+      <w:r>
+        <w:rPr>
+          <w:rFonts w:asciiTheme="majorBidi" w:hAnsiTheme="majorBidi" w:cstheme="majorBidi"/>
+          <w:sz w:val="32"/>
+          <w:szCs w:val="32"/>
+          <w:cs/>
+        </w:rPr>
+        <w:t>รวดเร็ว สามารถเข้าใช้งานและเข้าถึงข้อมูลได้จากทุก ๆ ที่ทุกเวลา หรือ</w:t>
+      </w:r>
+      <w:r>
+        <w:rPr>
+          <w:rFonts w:asciiTheme="majorBidi" w:hAnsiTheme="majorBidi" w:cstheme="majorBidi" w:hint="cs"/>
+          <w:sz w:val="32"/>
+          <w:szCs w:val="32"/>
+          <w:cs/>
+        </w:rPr>
+        <w:t xml:space="preserve"> </w:t>
+      </w:r>
+      <w:r>
+        <w:rPr>
+          <w:rFonts w:asciiTheme="majorBidi" w:hAnsiTheme="majorBidi" w:cstheme="majorBidi"/>
+          <w:sz w:val="32"/>
+          <w:szCs w:val="32"/>
+          <w:cs/>
+        </w:rPr>
+        <w:t>จากทุก ๆ อุปกรณ์ ดังแสดงในภาพที่ 2.1.3</w:t>
       </w:r>
     </w:p>
     <w:p>
@@ -5145,11 +5270,10 @@
           <w:szCs w:val="32"/>
           <w:cs/>
         </w:rPr>
-        <w:lastRenderedPageBreak/>
         <w:drawing>
-          <wp:inline distT="0" distB="0" distL="0" distR="0" wp14:anchorId="4D8DD0CF" wp14:editId="6BEDB604">
-            <wp:extent cx="3238500" cy="2930843"/>
-            <wp:effectExtent l="0" t="0" r="0" b="3175"/>
+          <wp:inline distT="0" distB="0" distL="0" distR="0" wp14:anchorId="4D8DD0CF" wp14:editId="69A76A10">
+            <wp:extent cx="2700397" cy="2443858"/>
+            <wp:effectExtent l="0" t="0" r="5080" b="0"/>
             <wp:docPr id="2" name="Picture 2" descr="Diagram&#10;&#10;Description automatically generated"/>
             <wp:cNvGraphicFramePr>
               <a:graphicFrameLocks xmlns:a="http://schemas.openxmlformats.org/drawingml/2006/main" noChangeAspect="1"/>
@@ -5170,7 +5294,7 @@
                   <pic:spPr>
                     <a:xfrm>
                       <a:off x="0" y="0"/>
-                      <a:ext cx="3242215" cy="2934205"/>
+                      <a:ext cx="2708123" cy="2450850"/>
                     </a:xfrm>
                     <a:prstGeom prst="rect">
                       <a:avLst/>
@@ -5190,15 +5314,13 @@
         <w:jc w:val="center"/>
         <w:rPr>
           <w:rFonts w:asciiTheme="majorBidi" w:hAnsiTheme="majorBidi" w:cstheme="majorBidi"/>
-          <w:sz w:val="24"/>
-          <w:szCs w:val="24"/>
-        </w:rPr>
-      </w:pPr>
-      <w:r>
-        <w:rPr>
-          <w:rFonts w:asciiTheme="majorBidi" w:hAnsiTheme="majorBidi" w:cstheme="majorBidi"/>
-          <w:sz w:val="24"/>
-          <w:szCs w:val="24"/>
+          <w:sz w:val="28"/>
+        </w:rPr>
+      </w:pPr>
+      <w:r>
+        <w:rPr>
+          <w:rFonts w:asciiTheme="majorBidi" w:hAnsiTheme="majorBidi" w:cstheme="majorBidi"/>
+          <w:sz w:val="28"/>
           <w:cs/>
         </w:rPr>
         <w:t>ภาพที่ 2.1.3 การประมวลผลแบบกลุ่มเมฆ (</w:t>
@@ -5206,8 +5328,7 @@
       <w:r>
         <w:rPr>
           <w:rFonts w:asciiTheme="majorBidi" w:hAnsiTheme="majorBidi" w:cstheme="majorBidi"/>
-          <w:sz w:val="24"/>
-          <w:szCs w:val="24"/>
+          <w:sz w:val="28"/>
         </w:rPr>
         <w:t>Cloud Computing)</w:t>
       </w:r>
@@ -5217,23 +5338,36 @@
         <w:spacing w:after="0"/>
         <w:jc w:val="both"/>
         <w:rPr>
-          <w:rFonts w:asciiTheme="majorBidi" w:hAnsiTheme="majorBidi" w:cstheme="majorBidi"/>
-          <w:b/>
-          <w:bCs/>
-          <w:sz w:val="32"/>
-          <w:szCs w:val="32"/>
-        </w:rPr>
-      </w:pPr>
-      <w:r>
-        <w:rPr>
-          <w:rFonts w:asciiTheme="majorBidi" w:hAnsiTheme="majorBidi" w:cstheme="majorBidi"/>
-          <w:b/>
-          <w:bCs/>
-          <w:sz w:val="32"/>
-          <w:szCs w:val="32"/>
-          <w:cs/>
-        </w:rPr>
+          <w:rFonts w:asciiTheme="majorBidi" w:hAnsiTheme="majorBidi" w:cstheme="majorBidi" w:hint="cs"/>
+          <w:b/>
+          <w:bCs/>
+          <w:sz w:val="32"/>
+          <w:szCs w:val="32"/>
+          <w:cs/>
+        </w:rPr>
+      </w:pPr>
+      <w:r>
+        <w:rPr>
+          <w:rFonts w:asciiTheme="majorBidi" w:hAnsiTheme="majorBidi" w:cstheme="majorBidi"/>
+          <w:b/>
+          <w:bCs/>
+          <w:sz w:val="32"/>
+          <w:szCs w:val="32"/>
+          <w:cs/>
+        </w:rPr>
+        <w:lastRenderedPageBreak/>
         <w:t>2.2 งานที่เกี่ยวข้อ</w:t>
+      </w:r>
+      <w:r>
+        <w:rPr>
+          <w:rFonts w:asciiTheme="majorBidi" w:hAnsiTheme="majorBidi" w:cstheme="majorBidi" w:hint="cs"/>
+          <w:b/>
+          <w:bCs/>
+          <w:sz w:val="32"/>
+          <w:szCs w:val="32"/>
+          <w:cs/>
+        </w:rPr>
+        <w:t>ง</w:t>
       </w:r>
     </w:p>
     <w:p>
@@ -5294,87 +5428,63 @@
       </w:pPr>
       <w:r>
         <w:rPr>
-          <w:rFonts w:asciiTheme="majorBidi" w:hAnsiTheme="majorBidi" w:cstheme="majorBidi"/>
-          <w:sz w:val="32"/>
-          <w:szCs w:val="32"/>
-        </w:rPr>
-        <w:t xml:space="preserve">Voice Recognition </w:t>
-      </w:r>
-      <w:r>
-        <w:rPr>
-          <w:rFonts w:asciiTheme="majorBidi" w:hAnsiTheme="majorBidi" w:cstheme="majorBidi"/>
-          <w:sz w:val="32"/>
-          <w:szCs w:val="32"/>
-          <w:cs/>
-        </w:rPr>
-        <w:t>หรือ</w:t>
-      </w:r>
-      <w:r>
-        <w:rPr>
-          <w:rFonts w:asciiTheme="majorBidi" w:hAnsiTheme="majorBidi" w:cstheme="majorBidi"/>
-          <w:sz w:val="32"/>
-          <w:szCs w:val="32"/>
-        </w:rPr>
-        <w:t xml:space="preserve">Speech Recognition </w:t>
-      </w:r>
-      <w:r>
-        <w:rPr>
-          <w:rFonts w:asciiTheme="majorBidi" w:hAnsiTheme="majorBidi" w:cstheme="majorBidi"/>
-          <w:sz w:val="32"/>
-          <w:szCs w:val="32"/>
-          <w:cs/>
-        </w:rPr>
-        <w:t>คือ ซอฟต์แวร์การรู้จําของคําพูดของมนุษย์ ซึ่งทํางานโดยการแยกแยะเสียงของการบันทึกเสียงพูดออกเป็ นเสียงแต่ละเสียง และวิเคราะห์เสียงแต่ละเสียง โดยใช้อัลกอริทึมเพื่อค้นหาคําที่น่าจะเป็ นไปได้มากที่สุดในภาษานั้น และถ่ายทอดเสียงเหล่านั้นเป็ นข้อความ</w:t>
-      </w:r>
-    </w:p>
-    <w:p>
-      <w:pPr>
-        <w:spacing w:after="0"/>
-        <w:jc w:val="both"/>
-        <w:rPr>
-          <w:rFonts w:asciiTheme="majorBidi" w:hAnsiTheme="majorBidi" w:cstheme="majorBidi"/>
-          <w:b/>
-          <w:bCs/>
-          <w:sz w:val="32"/>
-          <w:szCs w:val="32"/>
-        </w:rPr>
-      </w:pPr>
-    </w:p>
-    <w:p>
-      <w:pPr>
-        <w:spacing w:after="0"/>
-        <w:jc w:val="both"/>
-        <w:rPr>
-          <w:rFonts w:asciiTheme="majorBidi" w:hAnsiTheme="majorBidi" w:cstheme="majorBidi"/>
-          <w:b/>
-          <w:bCs/>
-          <w:sz w:val="32"/>
-          <w:szCs w:val="32"/>
-        </w:rPr>
-      </w:pPr>
-    </w:p>
-    <w:p>
-      <w:pPr>
-        <w:spacing w:after="0"/>
-        <w:jc w:val="both"/>
-        <w:rPr>
-          <w:rFonts w:asciiTheme="majorBidi" w:hAnsiTheme="majorBidi" w:cstheme="majorBidi"/>
-          <w:b/>
-          <w:bCs/>
-          <w:sz w:val="32"/>
-          <w:szCs w:val="32"/>
-        </w:rPr>
-      </w:pPr>
-      <w:r>
-        <w:rPr>
-          <w:rFonts w:asciiTheme="majorBidi" w:hAnsiTheme="majorBidi" w:cstheme="majorBidi"/>
-          <w:b/>
-          <w:bCs/>
-          <w:sz w:val="32"/>
-          <w:szCs w:val="32"/>
-          <w:cs/>
-        </w:rPr>
-        <w:t>2.3 เครื่องมือที่ใช้งานในการพัฒนาระบบ</w:t>
+          <w:rFonts w:asciiTheme="majorBidi" w:hAnsiTheme="majorBidi" w:cstheme="majorBidi" w:hint="cs"/>
+          <w:sz w:val="32"/>
+          <w:szCs w:val="32"/>
+          <w:cs/>
+        </w:rPr>
+        <w:t xml:space="preserve">เป็นบริการประมวลผลภาพที่อยู่ภายใน </w:t>
+      </w:r>
+      <w:r>
+        <w:rPr>
+          <w:rFonts w:asciiTheme="majorBidi" w:hAnsiTheme="majorBidi" w:cstheme="majorBidi"/>
+          <w:sz w:val="32"/>
+          <w:szCs w:val="32"/>
+        </w:rPr>
+        <w:t>Application</w:t>
+      </w:r>
+      <w:r>
+        <w:rPr>
+          <w:rFonts w:asciiTheme="majorBidi" w:hAnsiTheme="majorBidi" w:cstheme="majorBidi" w:hint="cs"/>
+          <w:sz w:val="32"/>
+          <w:szCs w:val="32"/>
+          <w:cs/>
+        </w:rPr>
+        <w:t xml:space="preserve"> ไม่ว่าจะเป็นการตกแต่งรูปภาพ การเปลี่ยนสีภาพ หรือ การปรับแต่งขนาดรูปภาพ ก็ถือว่าเป็นการทำงานของ</w:t>
+      </w:r>
+      <w:r>
+        <w:rPr>
+          <w:rFonts w:asciiTheme="majorBidi" w:hAnsiTheme="majorBidi" w:cstheme="majorBidi"/>
+          <w:sz w:val="32"/>
+          <w:szCs w:val="32"/>
+        </w:rPr>
+        <w:t xml:space="preserve"> Image Processing</w:t>
+      </w:r>
+      <w:r>
+        <w:rPr>
+          <w:rFonts w:asciiTheme="majorBidi" w:hAnsiTheme="majorBidi" w:cstheme="majorBidi" w:hint="cs"/>
+          <w:sz w:val="32"/>
+          <w:szCs w:val="32"/>
+          <w:cs/>
+        </w:rPr>
+        <w:t xml:space="preserve"> ที่อยู่ภายในผู้ให้บริการ </w:t>
+      </w:r>
+      <w:r>
+        <w:rPr>
+          <w:rFonts w:asciiTheme="majorBidi" w:hAnsiTheme="majorBidi" w:cstheme="majorBidi"/>
+          <w:sz w:val="32"/>
+          <w:szCs w:val="32"/>
+        </w:rPr>
+        <w:t xml:space="preserve">Application </w:t>
+      </w:r>
+      <w:r>
+        <w:rPr>
+          <w:rFonts w:asciiTheme="majorBidi" w:hAnsiTheme="majorBidi" w:cstheme="majorBidi" w:hint="cs"/>
+          <w:sz w:val="32"/>
+          <w:szCs w:val="32"/>
+          <w:cs/>
+        </w:rPr>
+        <w:t>นั้น ๆ ว่ามีการให้บริการอย่างไร</w:t>
       </w:r>
     </w:p>
     <w:p>
@@ -5399,6 +5509,665 @@
           <w:szCs w:val="32"/>
           <w:cs/>
         </w:rPr>
+        <w:t>2.2.</w:t>
+      </w:r>
+      <w:r>
+        <w:rPr>
+          <w:rFonts w:asciiTheme="majorBidi" w:hAnsiTheme="majorBidi" w:cstheme="majorBidi" w:hint="cs"/>
+          <w:b/>
+          <w:bCs/>
+          <w:sz w:val="32"/>
+          <w:szCs w:val="32"/>
+          <w:cs/>
+        </w:rPr>
+        <w:t>2</w:t>
+      </w:r>
+      <w:r>
+        <w:rPr>
+          <w:rFonts w:asciiTheme="majorBidi" w:hAnsiTheme="majorBidi" w:cstheme="majorBidi"/>
+          <w:b/>
+          <w:bCs/>
+          <w:sz w:val="32"/>
+          <w:szCs w:val="32"/>
+        </w:rPr>
+        <w:t xml:space="preserve"> A</w:t>
+      </w:r>
+      <w:r>
+        <w:rPr>
+          <w:rFonts w:asciiTheme="majorBidi" w:hAnsiTheme="majorBidi" w:cstheme="majorBidi"/>
+          <w:b/>
+          <w:bCs/>
+          <w:sz w:val="32"/>
+          <w:szCs w:val="32"/>
+        </w:rPr>
+        <w:t>nime</w:t>
+      </w:r>
+      <w:r>
+        <w:rPr>
+          <w:rFonts w:asciiTheme="majorBidi" w:hAnsiTheme="majorBidi" w:cstheme="majorBidi"/>
+          <w:b/>
+          <w:bCs/>
+          <w:sz w:val="32"/>
+          <w:szCs w:val="32"/>
+        </w:rPr>
+        <w:t>F</w:t>
+      </w:r>
+      <w:r>
+        <w:rPr>
+          <w:rFonts w:asciiTheme="majorBidi" w:hAnsiTheme="majorBidi" w:cstheme="majorBidi"/>
+          <w:b/>
+          <w:bCs/>
+          <w:sz w:val="32"/>
+          <w:szCs w:val="32"/>
+        </w:rPr>
+        <w:t>ilter</w:t>
+      </w:r>
+    </w:p>
+    <w:p>
+      <w:pPr>
+        <w:spacing w:after="0"/>
+        <w:ind w:firstLine="993"/>
+        <w:jc w:val="both"/>
+        <w:rPr>
+          <w:rFonts w:asciiTheme="majorBidi" w:hAnsiTheme="majorBidi" w:cstheme="majorBidi"/>
+          <w:sz w:val="32"/>
+          <w:szCs w:val="32"/>
+          <w:cs/>
+        </w:rPr>
+      </w:pPr>
+      <w:r>
+        <w:rPr>
+          <w:rFonts w:asciiTheme="majorBidi" w:hAnsiTheme="majorBidi" w:cstheme="majorBidi"/>
+          <w:sz w:val="32"/>
+          <w:szCs w:val="32"/>
+        </w:rPr>
+        <w:t>AnimeFilter</w:t>
+      </w:r>
+      <w:r>
+        <w:rPr>
+          <w:rFonts w:asciiTheme="majorBidi" w:hAnsiTheme="majorBidi" w:cstheme="majorBidi" w:hint="cs"/>
+          <w:sz w:val="32"/>
+          <w:szCs w:val="32"/>
+          <w:cs/>
+        </w:rPr>
+        <w:t xml:space="preserve">  หรือ </w:t>
+      </w:r>
+      <w:r>
+        <w:rPr>
+          <w:rFonts w:asciiTheme="majorBidi" w:hAnsiTheme="majorBidi" w:cstheme="majorBidi"/>
+          <w:sz w:val="32"/>
+          <w:szCs w:val="32"/>
+        </w:rPr>
+        <w:t>AnimeFilter.com</w:t>
+      </w:r>
+      <w:r>
+        <w:rPr>
+          <w:rFonts w:asciiTheme="majorBidi" w:hAnsiTheme="majorBidi" w:cstheme="majorBidi" w:hint="cs"/>
+          <w:sz w:val="32"/>
+          <w:szCs w:val="32"/>
+        </w:rPr>
+        <w:t xml:space="preserve"> </w:t>
+      </w:r>
+      <w:r>
+        <w:rPr>
+          <w:rFonts w:asciiTheme="majorBidi" w:hAnsiTheme="majorBidi" w:cstheme="majorBidi" w:hint="cs"/>
+          <w:sz w:val="32"/>
+          <w:szCs w:val="32"/>
+          <w:cs/>
+        </w:rPr>
+        <w:t>เป็น</w:t>
+      </w:r>
+      <w:r>
+        <w:rPr>
+          <w:rFonts w:asciiTheme="majorBidi" w:hAnsiTheme="majorBidi" w:cstheme="majorBidi" w:hint="cs"/>
+          <w:sz w:val="32"/>
+          <w:szCs w:val="32"/>
+          <w:cs/>
+        </w:rPr>
+        <w:t>ผู้ให้</w:t>
+      </w:r>
+      <w:r>
+        <w:rPr>
+          <w:rFonts w:asciiTheme="majorBidi" w:hAnsiTheme="majorBidi" w:cstheme="majorBidi" w:hint="cs"/>
+          <w:sz w:val="32"/>
+          <w:szCs w:val="32"/>
+          <w:cs/>
+        </w:rPr>
+        <w:t>บริการ</w:t>
+      </w:r>
+      <w:r>
+        <w:rPr>
+          <w:rFonts w:asciiTheme="majorBidi" w:hAnsiTheme="majorBidi" w:cstheme="majorBidi"/>
+          <w:sz w:val="32"/>
+          <w:szCs w:val="32"/>
+        </w:rPr>
+        <w:t xml:space="preserve"> Application </w:t>
+      </w:r>
+      <w:r>
+        <w:rPr>
+          <w:rFonts w:asciiTheme="majorBidi" w:hAnsiTheme="majorBidi" w:cstheme="majorBidi" w:hint="cs"/>
+          <w:sz w:val="32"/>
+          <w:szCs w:val="32"/>
+          <w:cs/>
+        </w:rPr>
+        <w:t>การ</w:t>
+      </w:r>
+      <w:r>
+        <w:rPr>
+          <w:rFonts w:asciiTheme="majorBidi" w:hAnsiTheme="majorBidi" w:cstheme="majorBidi" w:hint="cs"/>
+          <w:sz w:val="32"/>
+          <w:szCs w:val="32"/>
+          <w:cs/>
+        </w:rPr>
+        <w:t>ประมวลผลภาพ</w:t>
+      </w:r>
+      <w:r>
+        <w:rPr>
+          <w:rFonts w:asciiTheme="majorBidi" w:hAnsiTheme="majorBidi" w:cstheme="majorBidi" w:hint="cs"/>
+          <w:sz w:val="32"/>
+          <w:szCs w:val="32"/>
+          <w:cs/>
+        </w:rPr>
+        <w:t>โดยการให้ผู้ใช้งานนำเข้าภาพของตนเองที่ต้องการเพื่อให้</w:t>
+      </w:r>
+      <w:r>
+        <w:rPr>
+          <w:rFonts w:asciiTheme="majorBidi" w:hAnsiTheme="majorBidi" w:cstheme="majorBidi"/>
+          <w:sz w:val="32"/>
+          <w:szCs w:val="32"/>
+        </w:rPr>
+        <w:t xml:space="preserve"> Application</w:t>
+      </w:r>
+      <w:r>
+        <w:rPr>
+          <w:rFonts w:asciiTheme="majorBidi" w:hAnsiTheme="majorBidi" w:cstheme="majorBidi" w:hint="cs"/>
+          <w:sz w:val="32"/>
+          <w:szCs w:val="32"/>
+          <w:cs/>
+        </w:rPr>
+        <w:t xml:space="preserve"> นำภาพนั้นไปประมวลผลโดยมีการประมวลผลดังนี้ จับวัตถุของภาพที่ต้องการนำมาแปลงภาพให้อยู่ในรูปแบบ</w:t>
+      </w:r>
+      <w:r>
+        <w:rPr>
+          <w:rFonts w:asciiTheme="majorBidi" w:hAnsiTheme="majorBidi" w:cstheme="majorBidi"/>
+          <w:sz w:val="32"/>
+          <w:szCs w:val="32"/>
+        </w:rPr>
+        <w:t xml:space="preserve"> Model</w:t>
+      </w:r>
+      <w:r>
+        <w:rPr>
+          <w:rFonts w:asciiTheme="majorBidi" w:hAnsiTheme="majorBidi" w:cstheme="majorBidi" w:hint="cs"/>
+          <w:sz w:val="32"/>
+          <w:szCs w:val="32"/>
+          <w:cs/>
+        </w:rPr>
+        <w:t xml:space="preserve"> ที่ทางผู้ให้บริการได้เปิดให้ผู้ใช้งานเข้ามาใช้บริการ</w:t>
+      </w:r>
+      <w:r>
+        <w:rPr>
+          <w:rFonts w:cs="Angsana New"/>
+          <w:cs/>
+        </w:rPr>
+        <w:t>แสดงดังรูปที่</w:t>
+      </w:r>
+      <w:r>
+        <w:t xml:space="preserve"> 2.1</w:t>
+      </w:r>
+    </w:p>
+    <w:p>
+      <w:pPr>
+        <w:spacing w:after="0"/>
+        <w:jc w:val="center"/>
+        <w:rPr>
+          <w:rFonts w:asciiTheme="majorBidi" w:hAnsiTheme="majorBidi" w:cstheme="majorBidi"/>
+          <w:sz w:val="32"/>
+          <w:szCs w:val="32"/>
+        </w:rPr>
+      </w:pPr>
+      <w:r>
+        <w:rPr>
+          <w:rFonts w:asciiTheme="majorBidi" w:hAnsiTheme="majorBidi" w:cstheme="majorBidi" w:hint="cs"/>
+          <w:noProof/>
+          <w:sz w:val="32"/>
+          <w:szCs w:val="32"/>
+          <w:lang w:val="th-TH"/>
+        </w:rPr>
+        <w:drawing>
+          <wp:inline distT="0" distB="0" distL="0" distR="0" wp14:anchorId="59D0DCB7" wp14:editId="1F3416D3">
+            <wp:extent cx="4572000" cy="1547116"/>
+            <wp:effectExtent l="0" t="0" r="0" b="0"/>
+            <wp:docPr id="7" name="Picture 7"/>
+            <wp:cNvGraphicFramePr>
+              <a:graphicFrameLocks xmlns:a="http://schemas.openxmlformats.org/drawingml/2006/main" noChangeAspect="1"/>
+            </wp:cNvGraphicFramePr>
+            <a:graphic xmlns:a="http://schemas.openxmlformats.org/drawingml/2006/main">
+              <a:graphicData uri="http://schemas.openxmlformats.org/drawingml/2006/picture">
+                <pic:pic xmlns:pic="http://schemas.openxmlformats.org/drawingml/2006/picture">
+                  <pic:nvPicPr>
+                    <pic:cNvPr id="7" name="Picture 7"/>
+                    <pic:cNvPicPr/>
+                  </pic:nvPicPr>
+                  <pic:blipFill>
+                    <a:blip r:embed="rId10">
+                      <a:extLst>
+                        <a:ext uri="{28A0092B-C50C-407E-A947-70E740481C1C}">
+                          <a14:useLocalDpi xmlns:a14="http://schemas.microsoft.com/office/drawing/2010/main" val="0"/>
+                        </a:ext>
+                      </a:extLst>
+                    </a:blip>
+                    <a:stretch>
+                      <a:fillRect/>
+                    </a:stretch>
+                  </pic:blipFill>
+                  <pic:spPr>
+                    <a:xfrm>
+                      <a:off x="0" y="0"/>
+                      <a:ext cx="4590763" cy="1553465"/>
+                    </a:xfrm>
+                    <a:prstGeom prst="rect">
+                      <a:avLst/>
+                    </a:prstGeom>
+                  </pic:spPr>
+                </pic:pic>
+              </a:graphicData>
+            </a:graphic>
+          </wp:inline>
+        </w:drawing>
+      </w:r>
+    </w:p>
+    <w:p>
+      <w:pPr>
+        <w:spacing w:after="0"/>
+        <w:jc w:val="center"/>
+        <w:rPr>
+          <w:rFonts w:ascii="Angsana New" w:hAnsi="Angsana New" w:cs="Angsana New"/>
+          <w:sz w:val="28"/>
+        </w:rPr>
+      </w:pPr>
+      <w:r>
+        <w:rPr>
+          <w:rFonts w:ascii="Angsana New" w:hAnsi="Angsana New" w:cs="Angsana New" w:hint="cs"/>
+          <w:sz w:val="28"/>
+          <w:cs/>
+        </w:rPr>
+        <w:t xml:space="preserve">รูปที่ </w:t>
+      </w:r>
+      <w:r>
+        <w:rPr>
+          <w:rFonts w:ascii="Angsana New" w:hAnsi="Angsana New" w:cs="Angsana New" w:hint="cs"/>
+          <w:sz w:val="28"/>
+        </w:rPr>
+        <w:t xml:space="preserve">2.1 </w:t>
+      </w:r>
+      <w:r>
+        <w:rPr>
+          <w:rFonts w:ascii="Angsana New" w:hAnsi="Angsana New" w:cs="Angsana New" w:hint="cs"/>
+          <w:sz w:val="28"/>
+          <w:cs/>
+        </w:rPr>
+        <w:t>ตัวอย่างของงานประมวลผลภาพบน</w:t>
+      </w:r>
+      <w:r>
+        <w:rPr>
+          <w:rFonts w:ascii="Angsana New" w:hAnsi="Angsana New" w:cs="Angsana New" w:hint="cs"/>
+          <w:sz w:val="28"/>
+        </w:rPr>
+        <w:t xml:space="preserve"> AnimeFilter</w:t>
+      </w:r>
+    </w:p>
+    <w:p>
+      <w:pPr>
+        <w:spacing w:after="0"/>
+        <w:ind w:firstLine="426"/>
+        <w:jc w:val="both"/>
+        <w:rPr>
+          <w:rFonts w:asciiTheme="majorBidi" w:hAnsiTheme="majorBidi" w:cstheme="majorBidi"/>
+          <w:b/>
+          <w:bCs/>
+          <w:sz w:val="32"/>
+          <w:szCs w:val="32"/>
+        </w:rPr>
+      </w:pPr>
+      <w:r>
+        <w:rPr>
+          <w:rFonts w:asciiTheme="majorBidi" w:hAnsiTheme="majorBidi" w:cstheme="majorBidi"/>
+          <w:b/>
+          <w:bCs/>
+          <w:sz w:val="32"/>
+          <w:szCs w:val="32"/>
+          <w:cs/>
+        </w:rPr>
+        <w:t>2.2.</w:t>
+      </w:r>
+      <w:r>
+        <w:rPr>
+          <w:rFonts w:asciiTheme="majorBidi" w:hAnsiTheme="majorBidi" w:cstheme="majorBidi" w:hint="cs"/>
+          <w:b/>
+          <w:bCs/>
+          <w:sz w:val="32"/>
+          <w:szCs w:val="32"/>
+          <w:cs/>
+        </w:rPr>
+        <w:t>2</w:t>
+      </w:r>
+      <w:r>
+        <w:rPr>
+          <w:rFonts w:asciiTheme="majorBidi" w:hAnsiTheme="majorBidi" w:cstheme="majorBidi"/>
+          <w:b/>
+          <w:bCs/>
+          <w:sz w:val="32"/>
+          <w:szCs w:val="32"/>
+        </w:rPr>
+        <w:t xml:space="preserve"> A</w:t>
+      </w:r>
+      <w:r>
+        <w:rPr>
+          <w:rFonts w:asciiTheme="majorBidi" w:hAnsiTheme="majorBidi" w:cstheme="majorBidi"/>
+          <w:b/>
+          <w:bCs/>
+          <w:sz w:val="32"/>
+          <w:szCs w:val="32"/>
+        </w:rPr>
+        <w:t>nime</w:t>
+      </w:r>
+      <w:r>
+        <w:rPr>
+          <w:rFonts w:asciiTheme="majorBidi" w:hAnsiTheme="majorBidi" w:cstheme="majorBidi"/>
+          <w:b/>
+          <w:bCs/>
+          <w:sz w:val="32"/>
+          <w:szCs w:val="32"/>
+        </w:rPr>
+        <w:t>F</w:t>
+      </w:r>
+      <w:r>
+        <w:rPr>
+          <w:rFonts w:asciiTheme="majorBidi" w:hAnsiTheme="majorBidi" w:cstheme="majorBidi"/>
+          <w:b/>
+          <w:bCs/>
+          <w:sz w:val="32"/>
+          <w:szCs w:val="32"/>
+        </w:rPr>
+        <w:t>ilter</w:t>
+      </w:r>
+    </w:p>
+    <w:p>
+      <w:pPr>
+        <w:spacing w:after="0"/>
+        <w:ind w:firstLine="993"/>
+        <w:jc w:val="both"/>
+        <w:rPr>
+          <w:rFonts w:asciiTheme="majorBidi" w:hAnsiTheme="majorBidi" w:cstheme="majorBidi"/>
+          <w:sz w:val="32"/>
+          <w:szCs w:val="32"/>
+          <w:cs/>
+        </w:rPr>
+      </w:pPr>
+      <w:r>
+        <w:rPr>
+          <w:rFonts w:asciiTheme="majorBidi" w:hAnsiTheme="majorBidi" w:cstheme="majorBidi"/>
+          <w:sz w:val="32"/>
+          <w:szCs w:val="32"/>
+        </w:rPr>
+        <w:t>AnimeFilter</w:t>
+      </w:r>
+      <w:r>
+        <w:rPr>
+          <w:rFonts w:asciiTheme="majorBidi" w:hAnsiTheme="majorBidi" w:cstheme="majorBidi" w:hint="cs"/>
+          <w:sz w:val="32"/>
+          <w:szCs w:val="32"/>
+          <w:cs/>
+        </w:rPr>
+        <w:t xml:space="preserve">  หรือ </w:t>
+      </w:r>
+      <w:r>
+        <w:rPr>
+          <w:rFonts w:asciiTheme="majorBidi" w:hAnsiTheme="majorBidi" w:cstheme="majorBidi"/>
+          <w:sz w:val="32"/>
+          <w:szCs w:val="32"/>
+        </w:rPr>
+        <w:t>AnimeFilter.com</w:t>
+      </w:r>
+      <w:r>
+        <w:rPr>
+          <w:rFonts w:asciiTheme="majorBidi" w:hAnsiTheme="majorBidi" w:cstheme="majorBidi" w:hint="cs"/>
+          <w:sz w:val="32"/>
+          <w:szCs w:val="32"/>
+        </w:rPr>
+        <w:t xml:space="preserve"> </w:t>
+      </w:r>
+      <w:r>
+        <w:rPr>
+          <w:rFonts w:asciiTheme="majorBidi" w:hAnsiTheme="majorBidi" w:cstheme="majorBidi" w:hint="cs"/>
+          <w:sz w:val="32"/>
+          <w:szCs w:val="32"/>
+          <w:cs/>
+        </w:rPr>
+        <w:t>เป็นผู้ให้บริการ</w:t>
+      </w:r>
+      <w:r>
+        <w:rPr>
+          <w:rFonts w:asciiTheme="majorBidi" w:hAnsiTheme="majorBidi" w:cstheme="majorBidi"/>
+          <w:sz w:val="32"/>
+          <w:szCs w:val="32"/>
+        </w:rPr>
+        <w:t xml:space="preserve"> Application </w:t>
+      </w:r>
+      <w:r>
+        <w:rPr>
+          <w:rFonts w:asciiTheme="majorBidi" w:hAnsiTheme="majorBidi" w:cstheme="majorBidi" w:hint="cs"/>
+          <w:sz w:val="32"/>
+          <w:szCs w:val="32"/>
+          <w:cs/>
+        </w:rPr>
+        <w:t>การประมวลผลภาพโดยการให้ผู้ใช้งานนำเข้าภาพของตนเองที่ต้องการเพื่อให้</w:t>
+      </w:r>
+      <w:r>
+        <w:rPr>
+          <w:rFonts w:asciiTheme="majorBidi" w:hAnsiTheme="majorBidi" w:cstheme="majorBidi"/>
+          <w:sz w:val="32"/>
+          <w:szCs w:val="32"/>
+        </w:rPr>
+        <w:t xml:space="preserve"> Application</w:t>
+      </w:r>
+      <w:r>
+        <w:rPr>
+          <w:rFonts w:asciiTheme="majorBidi" w:hAnsiTheme="majorBidi" w:cstheme="majorBidi" w:hint="cs"/>
+          <w:sz w:val="32"/>
+          <w:szCs w:val="32"/>
+          <w:cs/>
+        </w:rPr>
+        <w:t xml:space="preserve"> นำภาพนั้นไปประมวลผลโดยมีการประมวลผลดังนี้ จับวัตถุของภาพที่ต้องการนำมาแปลงภาพให้อยู่ในรูปแบบ</w:t>
+      </w:r>
+      <w:r>
+        <w:rPr>
+          <w:rFonts w:asciiTheme="majorBidi" w:hAnsiTheme="majorBidi" w:cstheme="majorBidi"/>
+          <w:sz w:val="32"/>
+          <w:szCs w:val="32"/>
+        </w:rPr>
+        <w:t xml:space="preserve"> Model</w:t>
+      </w:r>
+      <w:r>
+        <w:rPr>
+          <w:rFonts w:asciiTheme="majorBidi" w:hAnsiTheme="majorBidi" w:cstheme="majorBidi" w:hint="cs"/>
+          <w:sz w:val="32"/>
+          <w:szCs w:val="32"/>
+          <w:cs/>
+        </w:rPr>
+        <w:t xml:space="preserve"> ที่ทางผู้ให้บริการได้เปิดให้ผู้ใช้งานเข้ามาใช้บริการ</w:t>
+      </w:r>
+      <w:r>
+        <w:rPr>
+          <w:rFonts w:cs="Angsana New"/>
+          <w:cs/>
+        </w:rPr>
+        <w:t>แสดงดังรูปที่</w:t>
+      </w:r>
+      <w:r>
+        <w:t xml:space="preserve"> 2.1</w:t>
+      </w:r>
+    </w:p>
+    <w:p>
+      <w:pPr>
+        <w:spacing w:after="0"/>
+        <w:jc w:val="center"/>
+        <w:rPr>
+          <w:rFonts w:asciiTheme="majorBidi" w:hAnsiTheme="majorBidi" w:cstheme="majorBidi"/>
+          <w:sz w:val="32"/>
+          <w:szCs w:val="32"/>
+        </w:rPr>
+      </w:pPr>
+      <w:r>
+        <w:rPr>
+          <w:rFonts w:asciiTheme="majorBidi" w:hAnsiTheme="majorBidi" w:cstheme="majorBidi" w:hint="cs"/>
+          <w:noProof/>
+          <w:sz w:val="32"/>
+          <w:szCs w:val="32"/>
+          <w:lang w:val="th-TH"/>
+        </w:rPr>
+        <w:drawing>
+          <wp:inline distT="0" distB="0" distL="0" distR="0" wp14:anchorId="06F2F738" wp14:editId="3202CB8E">
+            <wp:extent cx="4572000" cy="1547116"/>
+            <wp:effectExtent l="0" t="0" r="0" b="0"/>
+            <wp:docPr id="8" name="Picture 8"/>
+            <wp:cNvGraphicFramePr>
+              <a:graphicFrameLocks xmlns:a="http://schemas.openxmlformats.org/drawingml/2006/main" noChangeAspect="1"/>
+            </wp:cNvGraphicFramePr>
+            <a:graphic xmlns:a="http://schemas.openxmlformats.org/drawingml/2006/main">
+              <a:graphicData uri="http://schemas.openxmlformats.org/drawingml/2006/picture">
+                <pic:pic xmlns:pic="http://schemas.openxmlformats.org/drawingml/2006/picture">
+                  <pic:nvPicPr>
+                    <pic:cNvPr id="7" name="Picture 7"/>
+                    <pic:cNvPicPr/>
+                  </pic:nvPicPr>
+                  <pic:blipFill>
+                    <a:blip r:embed="rId10">
+                      <a:extLst>
+                        <a:ext uri="{28A0092B-C50C-407E-A947-70E740481C1C}">
+                          <a14:useLocalDpi xmlns:a14="http://schemas.microsoft.com/office/drawing/2010/main" val="0"/>
+                        </a:ext>
+                      </a:extLst>
+                    </a:blip>
+                    <a:stretch>
+                      <a:fillRect/>
+                    </a:stretch>
+                  </pic:blipFill>
+                  <pic:spPr>
+                    <a:xfrm>
+                      <a:off x="0" y="0"/>
+                      <a:ext cx="4590763" cy="1553465"/>
+                    </a:xfrm>
+                    <a:prstGeom prst="rect">
+                      <a:avLst/>
+                    </a:prstGeom>
+                  </pic:spPr>
+                </pic:pic>
+              </a:graphicData>
+            </a:graphic>
+          </wp:inline>
+        </w:drawing>
+      </w:r>
+    </w:p>
+    <w:p>
+      <w:pPr>
+        <w:spacing w:after="0"/>
+        <w:jc w:val="center"/>
+        <w:rPr>
+          <w:rFonts w:ascii="Angsana New" w:hAnsi="Angsana New" w:cs="Angsana New"/>
+          <w:sz w:val="28"/>
+        </w:rPr>
+      </w:pPr>
+      <w:r>
+        <w:rPr>
+          <w:rFonts w:ascii="Angsana New" w:hAnsi="Angsana New" w:cs="Angsana New" w:hint="cs"/>
+          <w:sz w:val="28"/>
+          <w:cs/>
+        </w:rPr>
+        <w:t xml:space="preserve">รูปที่ </w:t>
+      </w:r>
+      <w:r>
+        <w:rPr>
+          <w:rFonts w:ascii="Angsana New" w:hAnsi="Angsana New" w:cs="Angsana New" w:hint="cs"/>
+          <w:sz w:val="28"/>
+        </w:rPr>
+        <w:t xml:space="preserve">2.1 </w:t>
+      </w:r>
+      <w:r>
+        <w:rPr>
+          <w:rFonts w:ascii="Angsana New" w:hAnsi="Angsana New" w:cs="Angsana New" w:hint="cs"/>
+          <w:sz w:val="28"/>
+          <w:cs/>
+        </w:rPr>
+        <w:t>ตัวอย่างของงานประมวลผลภาพบน</w:t>
+      </w:r>
+      <w:r>
+        <w:rPr>
+          <w:rFonts w:ascii="Angsana New" w:hAnsi="Angsana New" w:cs="Angsana New" w:hint="cs"/>
+          <w:sz w:val="28"/>
+        </w:rPr>
+        <w:t xml:space="preserve"> AnimeFilter</w:t>
+      </w:r>
+    </w:p>
+    <w:p>
+      <w:pPr>
+        <w:spacing w:after="0"/>
+        <w:jc w:val="both"/>
+        <w:rPr>
+          <w:rFonts w:asciiTheme="majorBidi" w:hAnsiTheme="majorBidi" w:cstheme="majorBidi"/>
+          <w:b/>
+          <w:bCs/>
+          <w:sz w:val="40"/>
+          <w:szCs w:val="40"/>
+        </w:rPr>
+      </w:pPr>
+    </w:p>
+    <w:p>
+      <w:pPr>
+        <w:spacing w:after="0"/>
+        <w:jc w:val="both"/>
+        <w:rPr>
+          <w:rFonts w:asciiTheme="majorBidi" w:hAnsiTheme="majorBidi" w:cstheme="majorBidi"/>
+          <w:b/>
+          <w:bCs/>
+          <w:sz w:val="32"/>
+          <w:szCs w:val="32"/>
+        </w:rPr>
+      </w:pPr>
+      <w:r>
+        <w:rPr>
+          <w:rFonts w:asciiTheme="majorBidi" w:hAnsiTheme="majorBidi" w:cstheme="majorBidi"/>
+          <w:b/>
+          <w:bCs/>
+          <w:sz w:val="32"/>
+          <w:szCs w:val="32"/>
+          <w:cs/>
+        </w:rPr>
+        <w:t>2.3 เครื่องมือที่ใช้งานในการพัฒนาระบบ</w:t>
+      </w:r>
+    </w:p>
+    <w:p>
+      <w:pPr>
+        <w:spacing w:after="0"/>
+        <w:ind w:firstLine="426"/>
+        <w:jc w:val="both"/>
+        <w:rPr>
+          <w:rFonts w:asciiTheme="majorBidi" w:hAnsiTheme="majorBidi" w:cstheme="majorBidi"/>
+          <w:b/>
+          <w:bCs/>
+          <w:sz w:val="32"/>
+          <w:szCs w:val="32"/>
+        </w:rPr>
+      </w:pPr>
+      <w:r>
+        <w:rPr>
+          <w:rFonts w:asciiTheme="majorBidi" w:hAnsiTheme="majorBidi" w:cstheme="majorBidi"/>
+          <w:b/>
+          <w:bCs/>
+          <w:sz w:val="32"/>
+          <w:szCs w:val="32"/>
+          <w:cs/>
+        </w:rPr>
         <w:t>2.</w:t>
       </w:r>
       <w:r>
@@ -5491,11 +6260,44 @@
       </w:r>
       <w:r>
         <w:rPr>
-          <w:rFonts w:asciiTheme="majorBidi" w:hAnsiTheme="majorBidi" w:cstheme="majorBidi"/>
-          <w:sz w:val="32"/>
-          <w:szCs w:val="32"/>
-        </w:rPr>
-        <w:t xml:space="preserve">User Interface </w:t>
+          <w:rFonts w:asciiTheme="majorBidi" w:hAnsiTheme="majorBidi" w:cstheme="majorBidi" w:hint="cs"/>
+          <w:sz w:val="32"/>
+          <w:szCs w:val="32"/>
+          <w:cs/>
+        </w:rPr>
+        <w:t>หน้าจอแสดงผลผู้ใช้</w:t>
+      </w:r>
+      <w:r>
+        <w:rPr>
+          <w:rFonts w:asciiTheme="majorBidi" w:hAnsiTheme="majorBidi" w:cstheme="majorBidi"/>
+          <w:sz w:val="32"/>
+          <w:szCs w:val="32"/>
+        </w:rPr>
+        <w:t xml:space="preserve"> (</w:t>
+      </w:r>
+      <w:r>
+        <w:rPr>
+          <w:rFonts w:asciiTheme="majorBidi" w:hAnsiTheme="majorBidi" w:cstheme="majorBidi"/>
+          <w:sz w:val="32"/>
+          <w:szCs w:val="32"/>
+        </w:rPr>
+        <w:t>User Interface</w:t>
+      </w:r>
+      <w:r>
+        <w:rPr>
+          <w:rFonts w:asciiTheme="majorBidi" w:hAnsiTheme="majorBidi" w:cstheme="majorBidi"/>
+          <w:sz w:val="32"/>
+          <w:szCs w:val="32"/>
+        </w:rPr>
+        <w:t>)</w:t>
+      </w:r>
+      <w:r>
+        <w:rPr>
+          <w:rFonts w:asciiTheme="majorBidi" w:hAnsiTheme="majorBidi" w:cstheme="majorBidi"/>
+          <w:sz w:val="32"/>
+          <w:szCs w:val="32"/>
+        </w:rPr>
+        <w:t xml:space="preserve"> </w:t>
       </w:r>
       <w:r>
         <w:rPr>
@@ -5567,16 +6369,50 @@
       </w:r>
       <w:r>
         <w:rPr>
-          <w:rFonts w:asciiTheme="majorBidi" w:hAnsiTheme="majorBidi" w:cstheme="majorBidi"/>
-          <w:sz w:val="32"/>
-          <w:szCs w:val="32"/>
-          <w:cs/>
-        </w:rPr>
-        <w:t>นอกจากนี้</w:t>
-      </w:r>
-      <w:r>
-        <w:rPr>
-          <w:rFonts w:asciiTheme="majorBidi" w:hAnsiTheme="majorBidi" w:cstheme="majorBidi"/>
+          <w:rFonts w:asciiTheme="majorBidi" w:hAnsiTheme="majorBidi" w:cstheme="majorBidi" w:hint="cs"/>
+          <w:sz w:val="32"/>
+          <w:szCs w:val="32"/>
+          <w:cs/>
+        </w:rPr>
+        <w:t xml:space="preserve">และ </w:t>
+      </w:r>
+      <w:r>
+        <w:rPr>
+          <w:rFonts w:asciiTheme="majorBidi" w:hAnsiTheme="majorBidi" w:cstheme="majorBidi"/>
+          <w:sz w:val="32"/>
+          <w:szCs w:val="32"/>
+        </w:rPr>
+        <w:t xml:space="preserve">Vue.js </w:t>
+      </w:r>
+      <w:r>
+        <w:rPr>
+          <w:rFonts w:asciiTheme="majorBidi" w:hAnsiTheme="majorBidi" w:cstheme="majorBidi"/>
+          <w:sz w:val="32"/>
+          <w:szCs w:val="32"/>
+          <w:cs/>
+        </w:rPr>
+        <w:t xml:space="preserve">ยังสามารถสร้าง </w:t>
+      </w:r>
+      <w:r>
+        <w:rPr>
+          <w:rFonts w:asciiTheme="majorBidi" w:hAnsiTheme="majorBidi" w:cstheme="majorBidi"/>
+          <w:sz w:val="32"/>
+          <w:szCs w:val="32"/>
+        </w:rPr>
+        <w:t xml:space="preserve">Web application </w:t>
+      </w:r>
+      <w:r>
+        <w:rPr>
+          <w:rFonts w:asciiTheme="majorBidi" w:hAnsiTheme="majorBidi" w:cstheme="majorBidi"/>
+          <w:sz w:val="32"/>
+          <w:szCs w:val="32"/>
+          <w:cs/>
+        </w:rPr>
+        <w:t>แบบ</w:t>
+      </w:r>
+      <w:r>
+        <w:rPr>
+          <w:rFonts w:asciiTheme="majorBidi" w:hAnsiTheme="majorBidi" w:cstheme="majorBidi" w:hint="cs"/>
           <w:sz w:val="32"/>
           <w:szCs w:val="32"/>
           <w:cs/>
@@ -5589,41 +6425,32 @@
           <w:sz w:val="32"/>
           <w:szCs w:val="32"/>
         </w:rPr>
-        <w:t xml:space="preserve">Vue.js </w:t>
-      </w:r>
-      <w:r>
-        <w:rPr>
-          <w:rFonts w:asciiTheme="majorBidi" w:hAnsiTheme="majorBidi" w:cstheme="majorBidi"/>
-          <w:sz w:val="32"/>
-          <w:szCs w:val="32"/>
-          <w:cs/>
-        </w:rPr>
-        <w:t xml:space="preserve">ยังสามารถสร้าง </w:t>
-      </w:r>
-      <w:r>
-        <w:rPr>
-          <w:rFonts w:asciiTheme="majorBidi" w:hAnsiTheme="majorBidi" w:cstheme="majorBidi"/>
-          <w:sz w:val="32"/>
-          <w:szCs w:val="32"/>
-        </w:rPr>
-        <w:t xml:space="preserve">Web application </w:t>
-      </w:r>
-      <w:r>
-        <w:rPr>
-          <w:rFonts w:asciiTheme="majorBidi" w:hAnsiTheme="majorBidi" w:cstheme="majorBidi"/>
-          <w:sz w:val="32"/>
-          <w:szCs w:val="32"/>
-          <w:cs/>
-        </w:rPr>
-        <w:t xml:space="preserve">แบบที่ไม่ต้องมีโหลดเมื่อเปลี่ยนหน้าหรือที่เรียกว่า </w:t>
-      </w:r>
-      <w:r>
-        <w:rPr>
-          <w:rFonts w:asciiTheme="majorBidi" w:hAnsiTheme="majorBidi" w:cstheme="majorBidi"/>
-          <w:sz w:val="32"/>
-          <w:szCs w:val="32"/>
-        </w:rPr>
-        <w:t xml:space="preserve">Single-Page Application </w:t>
+        <w:t>Single-Page Application</w:t>
+      </w:r>
+      <w:r>
+        <w:rPr>
+          <w:rFonts w:asciiTheme="majorBidi" w:hAnsiTheme="majorBidi" w:cstheme="majorBidi" w:hint="cs"/>
+          <w:sz w:val="32"/>
+          <w:szCs w:val="32"/>
+          <w:cs/>
+        </w:rPr>
+        <w:t xml:space="preserve">  ที่ไม่จำเป็นต้องมีการโหลดเมื่อสลับเปลี่ยนหน้าของ</w:t>
+      </w:r>
+      <w:r>
+        <w:rPr>
+          <w:rFonts w:asciiTheme="majorBidi" w:hAnsiTheme="majorBidi" w:cstheme="majorBidi"/>
+          <w:sz w:val="32"/>
+          <w:szCs w:val="32"/>
+        </w:rPr>
+        <w:t xml:space="preserve"> Web application</w:t>
+      </w:r>
+      <w:r>
+        <w:rPr>
+          <w:rFonts w:asciiTheme="majorBidi" w:hAnsiTheme="majorBidi" w:cstheme="majorBidi"/>
+          <w:sz w:val="32"/>
+          <w:szCs w:val="32"/>
+        </w:rPr>
+        <w:t xml:space="preserve"> </w:t>
       </w:r>
     </w:p>
     <w:p>
@@ -5652,7 +6479,25 @@
           <w:szCs w:val="32"/>
           <w:cs/>
         </w:rPr>
-        <w:t xml:space="preserve">มี </w:t>
+        <w:t>มี</w:t>
+      </w:r>
+      <w:r>
+        <w:rPr>
+          <w:rFonts w:asciiTheme="majorBidi" w:hAnsiTheme="majorBidi" w:cstheme="majorBidi" w:hint="cs"/>
+          <w:sz w:val="32"/>
+          <w:szCs w:val="32"/>
+          <w:cs/>
+        </w:rPr>
+        <w:t>ส่วนสำคัญอย่างหนึ่งนั้นคือ</w:t>
+      </w:r>
+      <w:r>
+        <w:rPr>
+          <w:rFonts w:asciiTheme="majorBidi" w:hAnsiTheme="majorBidi" w:cstheme="majorBidi"/>
+          <w:sz w:val="32"/>
+          <w:szCs w:val="32"/>
+          <w:cs/>
+        </w:rPr>
+        <w:t xml:space="preserve"> </w:t>
       </w:r>
       <w:r>
         <w:rPr>
@@ -5664,12 +6509,21 @@
       </w:r>
       <w:r>
         <w:rPr>
-          <w:rFonts w:asciiTheme="majorBidi" w:hAnsiTheme="majorBidi" w:cstheme="majorBidi"/>
-          <w:sz w:val="32"/>
-          <w:szCs w:val="32"/>
-          <w:cs/>
-        </w:rPr>
-        <w:t xml:space="preserve">เป็นส่วนสําคัญอย่างหนึ่ง ที่ช่วยให้เราสามารถสร้าง </w:t>
+          <w:rFonts w:asciiTheme="majorBidi" w:hAnsiTheme="majorBidi" w:cstheme="majorBidi" w:hint="cs"/>
+          <w:sz w:val="32"/>
+          <w:szCs w:val="32"/>
+          <w:cs/>
+        </w:rPr>
+        <w:t xml:space="preserve"> </w:t>
+      </w:r>
+      <w:r>
+        <w:rPr>
+          <w:rFonts w:asciiTheme="majorBidi" w:hAnsiTheme="majorBidi" w:cstheme="majorBidi"/>
+          <w:sz w:val="32"/>
+          <w:szCs w:val="32"/>
+          <w:cs/>
+        </w:rPr>
+        <w:t xml:space="preserve">ที่ช่วยให้เราสามารถสร้าง </w:t>
       </w:r>
       <w:r>
         <w:rPr>
@@ -5703,7 +6557,25 @@
           <w:szCs w:val="32"/>
           <w:cs/>
         </w:rPr>
-        <w:t xml:space="preserve">ขนาดเล็ก และสามารถนํา </w:t>
+        <w:t>ขนาดเล็ก และ</w:t>
+      </w:r>
+      <w:r>
+        <w:rPr>
+          <w:rFonts w:asciiTheme="majorBidi" w:hAnsiTheme="majorBidi" w:cstheme="majorBidi" w:hint="cs"/>
+          <w:sz w:val="32"/>
+          <w:szCs w:val="32"/>
+          <w:cs/>
+        </w:rPr>
+        <w:t xml:space="preserve"> </w:t>
+      </w:r>
+      <w:r>
+        <w:rPr>
+          <w:rFonts w:asciiTheme="majorBidi" w:hAnsiTheme="majorBidi" w:cstheme="majorBidi"/>
+          <w:sz w:val="32"/>
+          <w:szCs w:val="32"/>
+          <w:cs/>
+        </w:rPr>
+        <w:t xml:space="preserve">สามารถนํา </w:t>
       </w:r>
       <w:r>
         <w:rPr>
@@ -5720,7 +6592,43 @@
           <w:szCs w:val="32"/>
           <w:cs/>
         </w:rPr>
-        <w:t xml:space="preserve">เหล่านั้นมาใช้ซ้ำได้โดยตัวอย่างการทํางานของ </w:t>
+        <w:t>เหล่านั้นมาใช้</w:t>
+      </w:r>
+      <w:r>
+        <w:rPr>
+          <w:rFonts w:asciiTheme="majorBidi" w:hAnsiTheme="majorBidi" w:cstheme="majorBidi" w:hint="cs"/>
+          <w:sz w:val="32"/>
+          <w:szCs w:val="32"/>
+          <w:cs/>
+        </w:rPr>
+        <w:t>งาน</w:t>
+      </w:r>
+      <w:r>
+        <w:rPr>
+          <w:rFonts w:asciiTheme="majorBidi" w:hAnsiTheme="majorBidi" w:cstheme="majorBidi"/>
+          <w:sz w:val="32"/>
+          <w:szCs w:val="32"/>
+          <w:cs/>
+        </w:rPr>
+        <w:t>ซ้ำได้</w:t>
+      </w:r>
+      <w:r>
+        <w:rPr>
+          <w:rFonts w:asciiTheme="majorBidi" w:hAnsiTheme="majorBidi" w:cstheme="majorBidi" w:hint="cs"/>
+          <w:sz w:val="32"/>
+          <w:szCs w:val="32"/>
+          <w:cs/>
+        </w:rPr>
+        <w:t xml:space="preserve">อีกด้วย </w:t>
+      </w:r>
+      <w:r>
+        <w:rPr>
+          <w:rFonts w:asciiTheme="majorBidi" w:hAnsiTheme="majorBidi" w:cstheme="majorBidi"/>
+          <w:sz w:val="32"/>
+          <w:szCs w:val="32"/>
+          <w:cs/>
+        </w:rPr>
+        <w:t xml:space="preserve">โดยตัวอย่างการทํางานของ </w:t>
       </w:r>
       <w:r>
         <w:rPr>
@@ -5774,6 +6682,15 @@
         </w:rPr>
         <w:t>2.3</w:t>
       </w:r>
+      <w:r>
+        <w:rPr>
+          <w:rFonts w:asciiTheme="majorBidi" w:hAnsiTheme="majorBidi" w:cstheme="majorBidi" w:hint="cs"/>
+          <w:sz w:val="32"/>
+          <w:szCs w:val="32"/>
+          <w:cs/>
+        </w:rPr>
+        <w:t>.1</w:t>
+      </w:r>
     </w:p>
     <w:p>
       <w:pPr>
@@ -5793,7 +6710,6 @@
           <w:sz w:val="32"/>
           <w:szCs w:val="32"/>
         </w:rPr>
-        <w:lastRenderedPageBreak/>
         <w:drawing>
           <wp:inline distT="0" distB="0" distL="0" distR="0" wp14:anchorId="63D97B60" wp14:editId="16E9E683">
             <wp:extent cx="4503810" cy="1742536"/>
@@ -5810,7 +6726,7 @@
                     <pic:cNvPicPr/>
                   </pic:nvPicPr>
                   <pic:blipFill>
-                    <a:blip r:embed="rId10"/>
+                    <a:blip r:embed="rId11"/>
                     <a:stretch>
                       <a:fillRect/>
                     </a:stretch>
@@ -5840,9 +6756,7 @@
       </w:r>
       <w:r>
         <w:rPr>
-          <w:rFonts w:asciiTheme="majorBidi" w:hAnsiTheme="majorBidi" w:cstheme="majorBidi"/>
-          <w:b/>
-          <w:bCs/>
+          <w:rFonts w:ascii="Angsana New" w:hAnsi="Angsana New" w:cs="Angsana New" w:hint="cs"/>
           <w:sz w:val="28"/>
           <w:cs/>
         </w:rPr>
@@ -5850,28 +6764,37 @@
       </w:r>
       <w:r>
         <w:rPr>
-          <w:rFonts w:asciiTheme="majorBidi" w:hAnsiTheme="majorBidi" w:cstheme="majorBidi"/>
-          <w:b/>
-          <w:bCs/>
+          <w:rFonts w:ascii="Angsana New" w:hAnsi="Angsana New" w:cs="Angsana New" w:hint="cs"/>
           <w:sz w:val="28"/>
         </w:rPr>
-        <w:t xml:space="preserve">2.3 Component system </w:t>
-      </w:r>
-      <w:r>
-        <w:rPr>
-          <w:rFonts w:asciiTheme="majorBidi" w:hAnsiTheme="majorBidi" w:cstheme="majorBidi"/>
-          <w:b/>
-          <w:bCs/>
+        <w:t>2.3</w:t>
+      </w:r>
+      <w:r>
+        <w:rPr>
+          <w:rFonts w:ascii="Angsana New" w:hAnsi="Angsana New" w:cs="Angsana New" w:hint="cs"/>
           <w:sz w:val="28"/>
           <w:cs/>
         </w:rPr>
+        <w:t>.1</w:t>
+      </w:r>
+      <w:r>
+        <w:rPr>
+          <w:rFonts w:ascii="Angsana New" w:hAnsi="Angsana New" w:cs="Angsana New" w:hint="cs"/>
+          <w:sz w:val="28"/>
+        </w:rPr>
+        <w:t xml:space="preserve"> Component system </w:t>
+      </w:r>
+      <w:r>
+        <w:rPr>
+          <w:rFonts w:ascii="Angsana New" w:hAnsi="Angsana New" w:cs="Angsana New" w:hint="cs"/>
+          <w:sz w:val="28"/>
+          <w:cs/>
+        </w:rPr>
         <w:t xml:space="preserve">ของ </w:t>
       </w:r>
       <w:r>
         <w:rPr>
-          <w:rFonts w:asciiTheme="majorBidi" w:hAnsiTheme="majorBidi" w:cstheme="majorBidi"/>
-          <w:b/>
-          <w:bCs/>
+          <w:rFonts w:ascii="Angsana New" w:hAnsi="Angsana New" w:cs="Angsana New" w:hint="cs"/>
           <w:sz w:val="28"/>
         </w:rPr>
         <w:t>Vue.js</w:t>
@@ -5899,7 +6822,18 @@
           <w:szCs w:val="32"/>
           <w:cs/>
         </w:rPr>
-        <w:t>2.3.1</w:t>
+        <w:t>2.3.</w:t>
+      </w:r>
+      <w:r>
+        <w:rPr>
+          <w:rFonts w:asciiTheme="majorBidi" w:hAnsiTheme="majorBidi" w:cstheme="majorBidi" w:hint="cs"/>
+          <w:b/>
+          <w:bCs/>
+          <w:sz w:val="32"/>
+          <w:szCs w:val="32"/>
+          <w:cs/>
+        </w:rPr>
+        <w:t>2</w:t>
       </w:r>
       <w:r>
         <w:rPr>
@@ -5921,6 +6855,7 @@
           <w:rFonts w:asciiTheme="majorBidi" w:hAnsiTheme="majorBidi" w:cstheme="majorBidi"/>
           <w:sz w:val="32"/>
           <w:szCs w:val="32"/>
+          <w:cs/>
         </w:rPr>
       </w:pPr>
       <w:r>
@@ -5972,41 +6907,170 @@
           <w:szCs w:val="32"/>
           <w:cs/>
         </w:rPr>
-        <w:t xml:space="preserve">เพื่อดําเนินการทํางานส่วนแพ็คเกจที่เรียกว่าคอนเทนเนอร์ซึ่งในแต่ละคอนเทนเนอร์แยกจากกันภายในแต่ละ คอนเทนเนอร์จะประกอบด้วยซอฟต์แวร์ ไลบรารี และไฟล์กําหนดค่าของตนเอง และยังสามารถสื่อสารกันผ่านช่องทางที่กําหนดได้และเนื่องจากการทํางานในรูปแบบ </w:t>
-      </w:r>
-      <w:r>
-        <w:rPr>
-          <w:rFonts w:asciiTheme="majorBidi" w:hAnsiTheme="majorBidi" w:cstheme="majorBidi"/>
-          <w:sz w:val="32"/>
-          <w:szCs w:val="32"/>
-        </w:rPr>
-        <w:t xml:space="preserve">Container </w:t>
-      </w:r>
-      <w:r>
-        <w:rPr>
-          <w:rFonts w:asciiTheme="majorBidi" w:hAnsiTheme="majorBidi" w:cstheme="majorBidi"/>
-          <w:sz w:val="32"/>
-          <w:szCs w:val="32"/>
-          <w:cs/>
-        </w:rPr>
-        <w:t xml:space="preserve">ของ </w:t>
-      </w:r>
-      <w:r>
-        <w:rPr>
-          <w:rFonts w:asciiTheme="majorBidi" w:hAnsiTheme="majorBidi" w:cstheme="majorBidi"/>
-          <w:sz w:val="32"/>
-          <w:szCs w:val="32"/>
-        </w:rPr>
-        <w:t xml:space="preserve">Docker </w:t>
-      </w:r>
-      <w:r>
-        <w:rPr>
-          <w:rFonts w:asciiTheme="majorBidi" w:hAnsiTheme="majorBidi" w:cstheme="majorBidi"/>
-          <w:sz w:val="32"/>
-          <w:szCs w:val="32"/>
-          <w:cs/>
-        </w:rPr>
-        <w:t>นั้น ทําให้การใช้ทรัพยากรนั้นตํ่าและควบคุมได้</w:t>
+        <w:t>เพื่อดําเนินการทํางานส่วนแพ็คเกจที่เรียกว่าคอนเทนเนอร์</w:t>
+      </w:r>
+      <w:r>
+        <w:rPr>
+          <w:rFonts w:asciiTheme="majorBidi" w:hAnsiTheme="majorBidi" w:cstheme="majorBidi" w:hint="cs"/>
+          <w:sz w:val="32"/>
+          <w:szCs w:val="32"/>
+          <w:cs/>
+        </w:rPr>
+        <w:t xml:space="preserve"> </w:t>
+      </w:r>
+      <w:r>
+        <w:rPr>
+          <w:rFonts w:asciiTheme="majorBidi" w:hAnsiTheme="majorBidi" w:cstheme="majorBidi"/>
+          <w:sz w:val="32"/>
+          <w:szCs w:val="32"/>
+        </w:rPr>
+        <w:t>(Container)</w:t>
+      </w:r>
+      <w:r>
+        <w:rPr>
+          <w:rFonts w:asciiTheme="majorBidi" w:hAnsiTheme="majorBidi" w:cstheme="majorBidi" w:hint="cs"/>
+          <w:sz w:val="32"/>
+          <w:szCs w:val="32"/>
+          <w:cs/>
+        </w:rPr>
+        <w:t xml:space="preserve"> </w:t>
+      </w:r>
+      <w:r>
+        <w:rPr>
+          <w:rFonts w:asciiTheme="majorBidi" w:hAnsiTheme="majorBidi" w:cstheme="majorBidi"/>
+          <w:sz w:val="32"/>
+          <w:szCs w:val="32"/>
+          <w:cs/>
+        </w:rPr>
+        <w:t>ซึ่งในแต่ละคอนเทนเนอร์แยกจากกันภายในแต่ละ คอนเทนเนอร์จะประกอบด้วยซอฟต์แวร์ ไลบรารี และ</w:t>
+      </w:r>
+      <w:r>
+        <w:rPr>
+          <w:rFonts w:asciiTheme="majorBidi" w:hAnsiTheme="majorBidi" w:cstheme="majorBidi" w:hint="cs"/>
+          <w:sz w:val="32"/>
+          <w:szCs w:val="32"/>
+          <w:cs/>
+        </w:rPr>
+        <w:t xml:space="preserve"> </w:t>
+      </w:r>
+      <w:r>
+        <w:rPr>
+          <w:rFonts w:asciiTheme="majorBidi" w:hAnsiTheme="majorBidi" w:cstheme="majorBidi"/>
+          <w:sz w:val="32"/>
+          <w:szCs w:val="32"/>
+          <w:cs/>
+        </w:rPr>
+        <w:t>ไฟล์กําหนดค่าของตนเอง</w:t>
+      </w:r>
+      <w:r>
+        <w:rPr>
+          <w:rFonts w:asciiTheme="majorBidi" w:hAnsiTheme="majorBidi" w:cstheme="majorBidi" w:hint="cs"/>
+          <w:sz w:val="32"/>
+          <w:szCs w:val="32"/>
+          <w:cs/>
+        </w:rPr>
+        <w:t xml:space="preserve"> </w:t>
+      </w:r>
+      <w:r>
+        <w:rPr>
+          <w:rFonts w:asciiTheme="majorBidi" w:hAnsiTheme="majorBidi" w:cstheme="majorBidi"/>
+          <w:sz w:val="32"/>
+          <w:szCs w:val="32"/>
+        </w:rPr>
+        <w:t>(E</w:t>
+      </w:r>
+      <w:r>
+        <w:rPr>
+          <w:rFonts w:asciiTheme="majorBidi" w:hAnsiTheme="majorBidi" w:cstheme="majorBidi"/>
+          <w:sz w:val="32"/>
+          <w:szCs w:val="32"/>
+        </w:rPr>
+        <w:t>nvironment</w:t>
+      </w:r>
+      <w:r>
+        <w:rPr>
+          <w:rFonts w:asciiTheme="majorBidi" w:hAnsiTheme="majorBidi" w:cstheme="majorBidi"/>
+          <w:sz w:val="32"/>
+          <w:szCs w:val="32"/>
+        </w:rPr>
+        <w:t>)</w:t>
+      </w:r>
+      <w:r>
+        <w:rPr>
+          <w:rFonts w:asciiTheme="majorBidi" w:hAnsiTheme="majorBidi" w:cstheme="majorBidi" w:hint="cs"/>
+          <w:sz w:val="32"/>
+          <w:szCs w:val="32"/>
+          <w:cs/>
+        </w:rPr>
+        <w:t xml:space="preserve"> อีกทั้งในแต่ละ</w:t>
+      </w:r>
+      <w:r>
+        <w:rPr>
+          <w:rFonts w:asciiTheme="majorBidi" w:hAnsiTheme="majorBidi" w:cstheme="majorBidi"/>
+          <w:sz w:val="32"/>
+          <w:szCs w:val="32"/>
+        </w:rPr>
+        <w:t xml:space="preserve"> Container</w:t>
+      </w:r>
+      <w:r>
+        <w:rPr>
+          <w:rFonts w:asciiTheme="majorBidi" w:hAnsiTheme="majorBidi" w:cstheme="majorBidi" w:hint="cs"/>
+          <w:sz w:val="32"/>
+          <w:szCs w:val="32"/>
+          <w:cs/>
+        </w:rPr>
+        <w:t xml:space="preserve"> ก็สามารถสร้างช่องทางสื่อสารกันภายใน</w:t>
+      </w:r>
+      <w:r>
+        <w:rPr>
+          <w:rFonts w:asciiTheme="majorBidi" w:hAnsiTheme="majorBidi" w:cstheme="majorBidi"/>
+          <w:sz w:val="32"/>
+          <w:szCs w:val="32"/>
+        </w:rPr>
+        <w:t xml:space="preserve"> Container</w:t>
+      </w:r>
+      <w:r>
+        <w:rPr>
+          <w:rFonts w:asciiTheme="majorBidi" w:hAnsiTheme="majorBidi" w:cstheme="majorBidi" w:hint="cs"/>
+          <w:sz w:val="32"/>
+          <w:szCs w:val="32"/>
+          <w:cs/>
+        </w:rPr>
+        <w:t xml:space="preserve"> เพื่อให้ช่วยในงานประมวลผลโดยมีการใช้ทรัพยากรที่น้อย เมื่อเทียบเท่ากับการใช้งานบน</w:t>
+      </w:r>
+      <w:r>
+        <w:rPr>
+          <w:rFonts w:asciiTheme="majorBidi" w:hAnsiTheme="majorBidi" w:cstheme="majorBidi"/>
+          <w:sz w:val="32"/>
+          <w:szCs w:val="32"/>
+        </w:rPr>
+        <w:t xml:space="preserve"> OS</w:t>
+      </w:r>
+      <w:r>
+        <w:rPr>
+          <w:rFonts w:asciiTheme="majorBidi" w:hAnsiTheme="majorBidi" w:cstheme="majorBidi" w:hint="cs"/>
+          <w:sz w:val="32"/>
+          <w:szCs w:val="32"/>
+          <w:cs/>
+        </w:rPr>
+        <w:t xml:space="preserve"> ปกติทั่วไป และ ลดปัญหาในการเกิดข้อผิดพลาดของ</w:t>
+      </w:r>
+      <w:r>
+        <w:rPr>
+          <w:rFonts w:asciiTheme="majorBidi" w:hAnsiTheme="majorBidi" w:cstheme="majorBidi"/>
+          <w:sz w:val="32"/>
+          <w:szCs w:val="32"/>
+        </w:rPr>
+        <w:t xml:space="preserve"> Environment</w:t>
+      </w:r>
+      <w:r>
+        <w:rPr>
+          <w:rFonts w:asciiTheme="majorBidi" w:hAnsiTheme="majorBidi" w:cstheme="majorBidi" w:hint="cs"/>
+          <w:sz w:val="32"/>
+          <w:szCs w:val="32"/>
+          <w:cs/>
+        </w:rPr>
+        <w:t xml:space="preserve"> ในการใช้งาน</w:t>
       </w:r>
     </w:p>
     <w:p>
@@ -6031,7 +7095,18 @@
           <w:szCs w:val="32"/>
           <w:cs/>
         </w:rPr>
-        <w:t>2.3.1</w:t>
+        <w:t>2.3.</w:t>
+      </w:r>
+      <w:r>
+        <w:rPr>
+          <w:rFonts w:asciiTheme="majorBidi" w:hAnsiTheme="majorBidi" w:cstheme="majorBidi" w:hint="cs"/>
+          <w:b/>
+          <w:bCs/>
+          <w:sz w:val="32"/>
+          <w:szCs w:val="32"/>
+          <w:cs/>
+        </w:rPr>
+        <w:t>3</w:t>
       </w:r>
       <w:r>
         <w:rPr>
@@ -6057,88 +7132,354 @@
       </w:pPr>
       <w:r>
         <w:rPr>
-          <w:rFonts w:asciiTheme="majorBidi" w:hAnsiTheme="majorBidi" w:cstheme="majorBidi"/>
-          <w:sz w:val="32"/>
-          <w:szCs w:val="32"/>
-        </w:rPr>
-        <w:t xml:space="preserve">Docker </w:t>
-      </w:r>
-      <w:r>
-        <w:rPr>
-          <w:rFonts w:asciiTheme="majorBidi" w:hAnsiTheme="majorBidi" w:cstheme="majorBidi"/>
-          <w:sz w:val="32"/>
-          <w:szCs w:val="32"/>
-          <w:cs/>
-        </w:rPr>
-        <w:t xml:space="preserve">คือชุด </w:t>
-      </w:r>
-      <w:r>
-        <w:rPr>
-          <w:rFonts w:asciiTheme="majorBidi" w:hAnsiTheme="majorBidi" w:cstheme="majorBidi"/>
-          <w:sz w:val="32"/>
-          <w:szCs w:val="32"/>
-        </w:rPr>
-        <w:t xml:space="preserve">Platform </w:t>
-      </w:r>
-      <w:r>
-        <w:rPr>
-          <w:rFonts w:asciiTheme="majorBidi" w:hAnsiTheme="majorBidi" w:cstheme="majorBidi"/>
-          <w:sz w:val="32"/>
-          <w:szCs w:val="32"/>
-          <w:cs/>
-        </w:rPr>
-        <w:t xml:space="preserve">ที่ใช้การจําลองเสมือนระดับ </w:t>
-      </w:r>
-      <w:r>
-        <w:rPr>
-          <w:rFonts w:asciiTheme="majorBidi" w:hAnsiTheme="majorBidi" w:cstheme="majorBidi"/>
-          <w:sz w:val="32"/>
-          <w:szCs w:val="32"/>
-        </w:rPr>
-        <w:t xml:space="preserve">OS </w:t>
-      </w:r>
-      <w:r>
-        <w:rPr>
-          <w:rFonts w:asciiTheme="majorBidi" w:hAnsiTheme="majorBidi" w:cstheme="majorBidi"/>
-          <w:sz w:val="32"/>
-          <w:szCs w:val="32"/>
-          <w:cs/>
-        </w:rPr>
-        <w:t xml:space="preserve">เพื่อดําเนินการทํางานส่วนแพ็คเกจที่เรียกว่าคอนเทนเนอร์ซึ่งในแต่ละคอนเทนเนอร์แยกจากกันภายในแต่ละ คอนเทนเนอร์จะประกอบด้วยซอฟต์แวร์ ไลบรารี และไฟล์กําหนดค่าของตนเอง และยังสามารถสื่อสารกันผ่านช่องทางที่กําหนดได้และเนื่องจากการทํางานในรูปแบบ </w:t>
-      </w:r>
-      <w:r>
-        <w:rPr>
-          <w:rFonts w:asciiTheme="majorBidi" w:hAnsiTheme="majorBidi" w:cstheme="majorBidi"/>
-          <w:sz w:val="32"/>
-          <w:szCs w:val="32"/>
-        </w:rPr>
-        <w:t xml:space="preserve">Container </w:t>
-      </w:r>
-      <w:r>
-        <w:rPr>
-          <w:rFonts w:asciiTheme="majorBidi" w:hAnsiTheme="majorBidi" w:cstheme="majorBidi"/>
-          <w:sz w:val="32"/>
-          <w:szCs w:val="32"/>
+          <w:rFonts w:asciiTheme="majorBidi" w:hAnsiTheme="majorBidi" w:cstheme="majorBidi" w:hint="cs"/>
+          <w:sz w:val="32"/>
+          <w:szCs w:val="32"/>
+          <w:cs/>
+        </w:rPr>
+        <w:t xml:space="preserve">คือ </w:t>
+      </w:r>
+      <w:r>
+        <w:rPr>
+          <w:rFonts w:asciiTheme="majorBidi" w:hAnsiTheme="majorBidi" w:cstheme="majorBidi" w:hint="cs"/>
+          <w:sz w:val="32"/>
+          <w:szCs w:val="32"/>
+          <w:cs/>
+        </w:rPr>
+        <w:t>ถูกพัฒนาโดย</w:t>
+      </w:r>
+      <w:r>
+        <w:rPr>
+          <w:rFonts w:asciiTheme="majorBidi" w:hAnsiTheme="majorBidi" w:cstheme="majorBidi"/>
+          <w:sz w:val="32"/>
+          <w:szCs w:val="32"/>
+        </w:rPr>
+        <w:t xml:space="preserve"> Google</w:t>
+      </w:r>
+      <w:r>
+        <w:rPr>
+          <w:rFonts w:asciiTheme="majorBidi" w:hAnsiTheme="majorBidi" w:cstheme="majorBidi" w:hint="cs"/>
+          <w:sz w:val="32"/>
+          <w:szCs w:val="32"/>
+          <w:cs/>
+        </w:rPr>
+        <w:t xml:space="preserve"> เพื่อนำมา จัดการระบบคลัสเตอร์</w:t>
+      </w:r>
+      <w:r>
+        <w:rPr>
+          <w:rFonts w:asciiTheme="majorBidi" w:hAnsiTheme="majorBidi" w:cstheme="majorBidi"/>
+          <w:sz w:val="32"/>
+          <w:szCs w:val="32"/>
+        </w:rPr>
+        <w:t xml:space="preserve"> (Cluster management software)</w:t>
+      </w:r>
+      <w:r>
+        <w:rPr>
+          <w:rFonts w:asciiTheme="majorBidi" w:hAnsiTheme="majorBidi" w:cstheme="majorBidi" w:hint="cs"/>
+          <w:sz w:val="32"/>
+          <w:szCs w:val="32"/>
+          <w:cs/>
+        </w:rPr>
+        <w:t xml:space="preserve"> สำหรับ</w:t>
+      </w:r>
+      <w:r>
+        <w:rPr>
+          <w:rFonts w:asciiTheme="majorBidi" w:hAnsiTheme="majorBidi" w:cstheme="majorBidi"/>
+          <w:sz w:val="32"/>
+          <w:szCs w:val="32"/>
+        </w:rPr>
+        <w:t xml:space="preserve"> Docker Container</w:t>
+      </w:r>
+      <w:r>
+        <w:rPr>
+          <w:rFonts w:asciiTheme="majorBidi" w:hAnsiTheme="majorBidi" w:cstheme="majorBidi" w:hint="cs"/>
+          <w:sz w:val="32"/>
+          <w:szCs w:val="32"/>
+          <w:cs/>
+        </w:rPr>
+        <w:t xml:space="preserve"> โดยตัว</w:t>
+      </w:r>
+      <w:r>
+        <w:rPr>
+          <w:rFonts w:asciiTheme="majorBidi" w:hAnsiTheme="majorBidi" w:cstheme="majorBidi"/>
+          <w:sz w:val="32"/>
+          <w:szCs w:val="32"/>
+        </w:rPr>
+        <w:t xml:space="preserve"> Kubernetes</w:t>
+      </w:r>
+      <w:r>
+        <w:rPr>
+          <w:rFonts w:asciiTheme="majorBidi" w:hAnsiTheme="majorBidi" w:cstheme="majorBidi" w:hint="cs"/>
+          <w:sz w:val="32"/>
+          <w:szCs w:val="32"/>
+          <w:cs/>
+        </w:rPr>
+        <w:t xml:space="preserve"> นั้นใช้สำหรับการ</w:t>
+      </w:r>
+      <w:r>
+        <w:rPr>
+          <w:rFonts w:asciiTheme="majorBidi" w:hAnsiTheme="majorBidi" w:cstheme="majorBidi"/>
+          <w:sz w:val="32"/>
+          <w:szCs w:val="32"/>
+        </w:rPr>
+        <w:t xml:space="preserve"> </w:t>
+      </w:r>
+      <w:r>
+        <w:rPr>
+          <w:rFonts w:asciiTheme="majorBidi" w:hAnsiTheme="majorBidi" w:cstheme="majorBidi" w:hint="cs"/>
+          <w:sz w:val="32"/>
+          <w:szCs w:val="32"/>
+          <w:cs/>
+        </w:rPr>
+        <w:t>จัดการปล่อย</w:t>
+      </w:r>
+      <w:r>
+        <w:rPr>
+          <w:rFonts w:asciiTheme="majorBidi" w:hAnsiTheme="majorBidi" w:cstheme="majorBidi" w:hint="cs"/>
+          <w:sz w:val="32"/>
+          <w:szCs w:val="32"/>
+          <w:cs/>
+        </w:rPr>
+        <w:lastRenderedPageBreak/>
+        <w:t>ซอฟต์แวร์อัตโนมัติ</w:t>
+      </w:r>
+      <w:r>
+        <w:rPr>
+          <w:rFonts w:asciiTheme="majorBidi" w:hAnsiTheme="majorBidi" w:cstheme="majorBidi"/>
+          <w:sz w:val="32"/>
+          <w:szCs w:val="32"/>
+        </w:rPr>
+        <w:t xml:space="preserve"> (automating software deployment)</w:t>
+      </w:r>
+      <w:r>
+        <w:rPr>
+          <w:rFonts w:asciiTheme="majorBidi" w:hAnsiTheme="majorBidi" w:cstheme="majorBidi" w:hint="cs"/>
+          <w:sz w:val="32"/>
+          <w:szCs w:val="32"/>
+          <w:cs/>
+        </w:rPr>
+        <w:t xml:space="preserve"> และ ทำการ </w:t>
+      </w:r>
+      <w:r>
+        <w:rPr>
+          <w:rFonts w:asciiTheme="majorBidi" w:hAnsiTheme="majorBidi" w:cstheme="majorBidi"/>
+          <w:sz w:val="32"/>
+          <w:szCs w:val="32"/>
+        </w:rPr>
+        <w:t>Scaling</w:t>
+      </w:r>
+      <w:r>
+        <w:rPr>
+          <w:rFonts w:asciiTheme="majorBidi" w:hAnsiTheme="majorBidi" w:cstheme="majorBidi" w:hint="cs"/>
+          <w:sz w:val="32"/>
+          <w:szCs w:val="32"/>
+          <w:cs/>
+        </w:rPr>
+        <w:t xml:space="preserve"> ตรวจสอบความถูกต้องของ</w:t>
+      </w:r>
+      <w:r>
+        <w:rPr>
+          <w:rFonts w:asciiTheme="majorBidi" w:hAnsiTheme="majorBidi" w:cstheme="majorBidi"/>
+          <w:sz w:val="32"/>
+          <w:szCs w:val="32"/>
+        </w:rPr>
+        <w:t xml:space="preserve"> Container</w:t>
+      </w:r>
+      <w:r>
+        <w:rPr>
+          <w:rFonts w:asciiTheme="majorBidi" w:hAnsiTheme="majorBidi" w:cstheme="majorBidi" w:hint="cs"/>
+          <w:sz w:val="32"/>
+          <w:szCs w:val="32"/>
+          <w:cs/>
+        </w:rPr>
+        <w:t xml:space="preserve"> บนระบบ</w:t>
+      </w:r>
+      <w:r>
+        <w:rPr>
+          <w:rFonts w:asciiTheme="majorBidi" w:hAnsiTheme="majorBidi" w:cstheme="majorBidi"/>
+          <w:sz w:val="32"/>
+          <w:szCs w:val="32"/>
+        </w:rPr>
+        <w:t xml:space="preserve"> Cluster</w:t>
+      </w:r>
+      <w:r>
+        <w:rPr>
+          <w:rFonts w:asciiTheme="majorBidi" w:hAnsiTheme="majorBidi" w:cstheme="majorBidi" w:hint="cs"/>
+          <w:sz w:val="32"/>
+          <w:szCs w:val="32"/>
+          <w:cs/>
+        </w:rPr>
+        <w:t xml:space="preserve"> ได้ตลอดเวลา ตัว</w:t>
+      </w:r>
+      <w:r>
+        <w:rPr>
+          <w:rFonts w:asciiTheme="majorBidi" w:hAnsiTheme="majorBidi" w:cstheme="majorBidi"/>
+          <w:sz w:val="32"/>
+          <w:szCs w:val="32"/>
+        </w:rPr>
+        <w:t xml:space="preserve"> Kubernetes</w:t>
+      </w:r>
+      <w:r>
+        <w:rPr>
+          <w:rFonts w:asciiTheme="majorBidi" w:hAnsiTheme="majorBidi" w:cstheme="majorBidi" w:hint="cs"/>
+          <w:sz w:val="32"/>
+          <w:szCs w:val="32"/>
+          <w:cs/>
+        </w:rPr>
+        <w:t xml:space="preserve"> นั้นเนื่องจากเป็น</w:t>
+      </w:r>
+      <w:r>
+        <w:rPr>
+          <w:rFonts w:asciiTheme="majorBidi" w:hAnsiTheme="majorBidi" w:cstheme="majorBidi"/>
+          <w:sz w:val="32"/>
+          <w:szCs w:val="32"/>
+        </w:rPr>
+        <w:t xml:space="preserve"> Open-Source</w:t>
+      </w:r>
+      <w:r>
+        <w:rPr>
+          <w:rFonts w:asciiTheme="majorBidi" w:hAnsiTheme="majorBidi" w:cstheme="majorBidi" w:hint="cs"/>
+          <w:sz w:val="32"/>
+          <w:szCs w:val="32"/>
+          <w:cs/>
+        </w:rPr>
+        <w:t xml:space="preserve"> จึงมีการนำไปดัดแปลงแก้ไขเป็น</w:t>
+      </w:r>
+      <w:r>
+        <w:rPr>
+          <w:rFonts w:asciiTheme="majorBidi" w:hAnsiTheme="majorBidi" w:cstheme="majorBidi"/>
+          <w:sz w:val="32"/>
+          <w:szCs w:val="32"/>
+        </w:rPr>
+        <w:t xml:space="preserve"> Kubernetes</w:t>
+      </w:r>
+      <w:r>
+        <w:rPr>
+          <w:rFonts w:asciiTheme="majorBidi" w:hAnsiTheme="majorBidi" w:cstheme="majorBidi" w:hint="cs"/>
+          <w:sz w:val="32"/>
+          <w:szCs w:val="32"/>
+          <w:cs/>
+        </w:rPr>
+        <w:t xml:space="preserve"> เวอร์ชั่นอื่น ๆ มาอีกมากมายไม่ว่าจะเป็น </w:t>
+      </w:r>
+      <w:r>
+        <w:rPr>
+          <w:rFonts w:asciiTheme="majorBidi" w:hAnsiTheme="majorBidi" w:cstheme="majorBidi"/>
+          <w:sz w:val="32"/>
+          <w:szCs w:val="32"/>
+        </w:rPr>
+        <w:t>MicroK8S, K3D, MiniKube</w:t>
+      </w:r>
+      <w:r>
+        <w:rPr>
+          <w:rFonts w:asciiTheme="majorBidi" w:hAnsiTheme="majorBidi" w:cstheme="majorBidi" w:hint="cs"/>
+          <w:sz w:val="32"/>
+          <w:szCs w:val="32"/>
+          <w:cs/>
+        </w:rPr>
+        <w:t xml:space="preserve"> โดยทั้งหมดที่กล่าวมามีเงื่อนไข และ การทำงาน การใช้งานอยู่ในรูปแบบเดียวกันโดยมีหลักการทำงานพื้นฐานเหมือนกันดังรูป 2.3.3</w:t>
+      </w:r>
+    </w:p>
+    <w:p>
+      <w:pPr>
+        <w:spacing w:after="0"/>
+        <w:jc w:val="both"/>
+        <w:rPr>
+          <w:rFonts w:asciiTheme="majorBidi" w:hAnsiTheme="majorBidi" w:cstheme="majorBidi"/>
+          <w:sz w:val="32"/>
+          <w:szCs w:val="32"/>
+        </w:rPr>
+      </w:pPr>
+      <w:r>
+        <w:rPr>
+          <w:rFonts w:asciiTheme="majorBidi" w:hAnsiTheme="majorBidi" w:cstheme="majorBidi" w:hint="cs"/>
+          <w:noProof/>
+          <w:sz w:val="32"/>
+          <w:szCs w:val="32"/>
+          <w:lang w:val="th-TH"/>
+        </w:rPr>
+        <w:drawing>
+          <wp:inline distT="0" distB="0" distL="0" distR="0" wp14:anchorId="50C3524D" wp14:editId="30C97AAD">
+            <wp:extent cx="5274945" cy="3733800"/>
+            <wp:effectExtent l="0" t="0" r="1905" b="0"/>
+            <wp:docPr id="4" name="Picture 4" descr="Diagram&#10;&#10;Description automatically generated"/>
+            <wp:cNvGraphicFramePr>
+              <a:graphicFrameLocks xmlns:a="http://schemas.openxmlformats.org/drawingml/2006/main" noChangeAspect="1"/>
+            </wp:cNvGraphicFramePr>
+            <a:graphic xmlns:a="http://schemas.openxmlformats.org/drawingml/2006/main">
+              <a:graphicData uri="http://schemas.openxmlformats.org/drawingml/2006/picture">
+                <pic:pic xmlns:pic="http://schemas.openxmlformats.org/drawingml/2006/picture">
+                  <pic:nvPicPr>
+                    <pic:cNvPr id="4" name="Picture 4" descr="Diagram&#10;&#10;Description automatically generated"/>
+                    <pic:cNvPicPr/>
+                  </pic:nvPicPr>
+                  <pic:blipFill>
+                    <a:blip r:embed="rId12">
+                      <a:extLst>
+                        <a:ext uri="{28A0092B-C50C-407E-A947-70E740481C1C}">
+                          <a14:useLocalDpi xmlns:a14="http://schemas.microsoft.com/office/drawing/2010/main" val="0"/>
+                        </a:ext>
+                      </a:extLst>
+                    </a:blip>
+                    <a:stretch>
+                      <a:fillRect/>
+                    </a:stretch>
+                  </pic:blipFill>
+                  <pic:spPr>
+                    <a:xfrm>
+                      <a:off x="0" y="0"/>
+                      <a:ext cx="5274945" cy="3733800"/>
+                    </a:xfrm>
+                    <a:prstGeom prst="rect">
+                      <a:avLst/>
+                    </a:prstGeom>
+                  </pic:spPr>
+                </pic:pic>
+              </a:graphicData>
+            </a:graphic>
+          </wp:inline>
+        </w:drawing>
+      </w:r>
+    </w:p>
+    <w:p>
+      <w:pPr>
+        <w:spacing w:after="0"/>
+        <w:jc w:val="center"/>
+        <w:rPr>
+          <w:rFonts w:ascii="Angsana New" w:hAnsi="Angsana New" w:cs="Angsana New"/>
+          <w:sz w:val="28"/>
+          <w:cs/>
+        </w:rPr>
+      </w:pPr>
+      <w:r>
+        <w:rPr>
+          <w:rFonts w:ascii="Angsana New" w:hAnsi="Angsana New" w:cs="Angsana New" w:hint="cs"/>
+          <w:sz w:val="28"/>
+          <w:cs/>
+        </w:rPr>
+        <w:t xml:space="preserve">รูปที่ 2.3.1 </w:t>
+      </w:r>
+      <w:r>
+        <w:rPr>
+          <w:rFonts w:ascii="Angsana New" w:hAnsi="Angsana New" w:cs="Angsana New" w:hint="cs"/>
+          <w:sz w:val="28"/>
+        </w:rPr>
+        <w:t xml:space="preserve">Component system </w:t>
+      </w:r>
+      <w:r>
+        <w:rPr>
+          <w:rFonts w:ascii="Angsana New" w:hAnsi="Angsana New" w:cs="Angsana New" w:hint="cs"/>
+          <w:sz w:val="28"/>
           <w:cs/>
         </w:rPr>
         <w:t xml:space="preserve">ของ </w:t>
       </w:r>
       <w:r>
         <w:rPr>
-          <w:rFonts w:asciiTheme="majorBidi" w:hAnsiTheme="majorBidi" w:cstheme="majorBidi"/>
-          <w:sz w:val="32"/>
-          <w:szCs w:val="32"/>
-        </w:rPr>
-        <w:t xml:space="preserve">Docker </w:t>
-      </w:r>
-      <w:r>
-        <w:rPr>
-          <w:rFonts w:asciiTheme="majorBidi" w:hAnsiTheme="majorBidi" w:cstheme="majorBidi"/>
-          <w:sz w:val="32"/>
-          <w:szCs w:val="32"/>
-          <w:cs/>
-        </w:rPr>
-        <w:t>นั้น ทําให้การใช้ทรัพยากรนั้นตํ่าและควบคุมได้</w:t>
+          <w:rFonts w:ascii="Angsana New" w:hAnsi="Angsana New" w:cs="Angsana New" w:hint="cs"/>
+          <w:sz w:val="28"/>
+        </w:rPr>
+        <w:t>Vue.js</w:t>
       </w:r>
     </w:p>
     <w:p>
@@ -6163,17 +7504,17 @@
           <w:szCs w:val="32"/>
           <w:cs/>
         </w:rPr>
-        <w:t>2.3.1</w:t>
-      </w:r>
-      <w:r>
-        <w:rPr>
-          <w:rFonts w:asciiTheme="majorBidi" w:hAnsiTheme="majorBidi" w:cstheme="majorBidi"/>
-          <w:b/>
-          <w:bCs/>
-          <w:sz w:val="32"/>
-          <w:szCs w:val="32"/>
-        </w:rPr>
-        <w:t xml:space="preserve"> Docker</w:t>
+        <w:t>2.3.</w:t>
+      </w:r>
+      <w:r>
+        <w:rPr>
+          <w:rFonts w:asciiTheme="majorBidi" w:hAnsiTheme="majorBidi" w:cstheme="majorBidi"/>
+          <w:b/>
+          <w:bCs/>
+          <w:sz w:val="32"/>
+          <w:szCs w:val="32"/>
+        </w:rPr>
+        <w:t>4 Python</w:t>
       </w:r>
     </w:p>
     <w:p>
@@ -6193,85 +7534,620 @@
           <w:sz w:val="32"/>
           <w:szCs w:val="32"/>
         </w:rPr>
-        <w:t xml:space="preserve">Docker </w:t>
-      </w:r>
-      <w:r>
-        <w:rPr>
-          <w:rFonts w:asciiTheme="majorBidi" w:hAnsiTheme="majorBidi" w:cstheme="majorBidi"/>
-          <w:sz w:val="32"/>
-          <w:szCs w:val="32"/>
-          <w:cs/>
-        </w:rPr>
-        <w:t xml:space="preserve">คือชุด </w:t>
-      </w:r>
-      <w:r>
-        <w:rPr>
-          <w:rFonts w:asciiTheme="majorBidi" w:hAnsiTheme="majorBidi" w:cstheme="majorBidi"/>
-          <w:sz w:val="32"/>
-          <w:szCs w:val="32"/>
-        </w:rPr>
-        <w:t xml:space="preserve">Platform </w:t>
-      </w:r>
-      <w:r>
-        <w:rPr>
-          <w:rFonts w:asciiTheme="majorBidi" w:hAnsiTheme="majorBidi" w:cstheme="majorBidi"/>
-          <w:sz w:val="32"/>
-          <w:szCs w:val="32"/>
-          <w:cs/>
-        </w:rPr>
-        <w:t xml:space="preserve">ที่ใช้การจําลองเสมือนระดับ </w:t>
-      </w:r>
-      <w:r>
-        <w:rPr>
-          <w:rFonts w:asciiTheme="majorBidi" w:hAnsiTheme="majorBidi" w:cstheme="majorBidi"/>
-          <w:sz w:val="32"/>
-          <w:szCs w:val="32"/>
-        </w:rPr>
-        <w:t xml:space="preserve">OS </w:t>
-      </w:r>
-      <w:r>
-        <w:rPr>
-          <w:rFonts w:asciiTheme="majorBidi" w:hAnsiTheme="majorBidi" w:cstheme="majorBidi"/>
-          <w:sz w:val="32"/>
-          <w:szCs w:val="32"/>
-          <w:cs/>
-        </w:rPr>
-        <w:t xml:space="preserve">เพื่อดําเนินการทํางานส่วนแพ็คเกจที่เรียกว่าคอนเทนเนอร์ซึ่งในแต่ละคอนเทนเนอร์แยกจากกันภายในแต่ละ คอนเทนเนอร์จะประกอบด้วยซอฟต์แวร์ ไลบรารี และไฟล์กําหนดค่าของตนเอง และยังสามารถสื่อสารกันผ่านช่องทางที่กําหนดได้และเนื่องจากการทํางานในรูปแบบ </w:t>
-      </w:r>
-      <w:r>
-        <w:rPr>
-          <w:rFonts w:asciiTheme="majorBidi" w:hAnsiTheme="majorBidi" w:cstheme="majorBidi"/>
-          <w:sz w:val="32"/>
-          <w:szCs w:val="32"/>
-        </w:rPr>
-        <w:t xml:space="preserve">Container </w:t>
-      </w:r>
-      <w:r>
-        <w:rPr>
-          <w:rFonts w:asciiTheme="majorBidi" w:hAnsiTheme="majorBidi" w:cstheme="majorBidi"/>
-          <w:sz w:val="32"/>
-          <w:szCs w:val="32"/>
-          <w:cs/>
-        </w:rPr>
-        <w:t xml:space="preserve">ของ </w:t>
-      </w:r>
-      <w:r>
-        <w:rPr>
-          <w:rFonts w:asciiTheme="majorBidi" w:hAnsiTheme="majorBidi" w:cstheme="majorBidi"/>
-          <w:sz w:val="32"/>
-          <w:szCs w:val="32"/>
-        </w:rPr>
-        <w:t xml:space="preserve">Docker </w:t>
-      </w:r>
-      <w:r>
-        <w:rPr>
-          <w:rFonts w:asciiTheme="majorBidi" w:hAnsiTheme="majorBidi" w:cstheme="majorBidi"/>
-          <w:sz w:val="32"/>
-          <w:szCs w:val="32"/>
-          <w:cs/>
-        </w:rPr>
-        <w:t>นั้น ทําให้การใช้ทรัพยากรนั้นตํ่าและควบคุมได้</w:t>
-      </w:r>
+        <w:t>Python</w:t>
+      </w:r>
+      <w:r>
+        <w:rPr>
+          <w:rFonts w:asciiTheme="majorBidi" w:hAnsiTheme="majorBidi" w:cstheme="majorBidi" w:hint="cs"/>
+          <w:sz w:val="32"/>
+          <w:szCs w:val="32"/>
+          <w:cs/>
+        </w:rPr>
+        <w:t xml:space="preserve"> เป็นภาษาในการเขียนโปรแกรมที่ใช้อย่างแพร่หลายในการพัฒนาซอฟต์แวร์ เว็บแอปพลิเคชั่น วิทยาศาสตร์ข้อมูล การประมวลผลภาพ และ </w:t>
+      </w:r>
+      <w:r>
+        <w:rPr>
+          <w:rFonts w:asciiTheme="majorBidi" w:hAnsiTheme="majorBidi" w:cs="Angsana New"/>
+          <w:sz w:val="32"/>
+          <w:szCs w:val="32"/>
+          <w:cs/>
+        </w:rPr>
+        <w:t>แมชชีนเลิร์นนิง (</w:t>
+      </w:r>
+      <w:r>
+        <w:rPr>
+          <w:rFonts w:asciiTheme="majorBidi" w:hAnsiTheme="majorBidi" w:cstheme="majorBidi"/>
+          <w:sz w:val="32"/>
+          <w:szCs w:val="32"/>
+        </w:rPr>
+        <w:t>ML)</w:t>
+      </w:r>
+      <w:r>
+        <w:rPr>
+          <w:rFonts w:asciiTheme="majorBidi" w:hAnsiTheme="majorBidi" w:cstheme="majorBidi" w:hint="cs"/>
+          <w:sz w:val="32"/>
+          <w:szCs w:val="32"/>
+          <w:cs/>
+        </w:rPr>
+        <w:t xml:space="preserve"> มีการเรียนรู้ง่าย และ สามารถทำงานบนแพลตฟอร์มได้มากมายไม่ว่าจะเป็นบน </w:t>
+      </w:r>
+      <w:r>
+        <w:rPr>
+          <w:rFonts w:asciiTheme="majorBidi" w:hAnsiTheme="majorBidi" w:cstheme="majorBidi"/>
+          <w:sz w:val="32"/>
+          <w:szCs w:val="32"/>
+        </w:rPr>
+        <w:t>Window, MacOS, Linux</w:t>
+      </w:r>
+      <w:r>
+        <w:rPr>
+          <w:rFonts w:asciiTheme="majorBidi" w:hAnsiTheme="majorBidi" w:cstheme="majorBidi" w:hint="cs"/>
+          <w:sz w:val="32"/>
+          <w:szCs w:val="32"/>
+          <w:cs/>
+        </w:rPr>
+        <w:t xml:space="preserve"> ทั้งนี้</w:t>
+      </w:r>
+      <w:r>
+        <w:rPr>
+          <w:rFonts w:asciiTheme="majorBidi" w:hAnsiTheme="majorBidi" w:cstheme="majorBidi"/>
+          <w:sz w:val="32"/>
+          <w:szCs w:val="32"/>
+        </w:rPr>
+        <w:t xml:space="preserve"> Python</w:t>
+      </w:r>
+      <w:r>
+        <w:rPr>
+          <w:rFonts w:asciiTheme="majorBidi" w:hAnsiTheme="majorBidi" w:cstheme="majorBidi" w:hint="cs"/>
+          <w:sz w:val="32"/>
+          <w:szCs w:val="32"/>
+          <w:cs/>
+        </w:rPr>
+        <w:t xml:space="preserve"> เป็น</w:t>
+      </w:r>
+      <w:r>
+        <w:rPr>
+          <w:rFonts w:asciiTheme="majorBidi" w:hAnsiTheme="majorBidi" w:cstheme="majorBidi" w:hint="cs"/>
+          <w:sz w:val="32"/>
+          <w:szCs w:val="32"/>
+          <w:cs/>
+        </w:rPr>
+        <w:t>ซอฟต์แวร์ที่สามารถดาวน์โหลด และ ใช้งานได้ฟรี</w:t>
+      </w:r>
+    </w:p>
+    <w:p>
+      <w:pPr>
+        <w:spacing w:after="0"/>
+        <w:ind w:firstLine="426"/>
+        <w:jc w:val="both"/>
+        <w:rPr>
+          <w:rFonts w:asciiTheme="majorBidi" w:hAnsiTheme="majorBidi" w:cstheme="majorBidi"/>
+          <w:b/>
+          <w:bCs/>
+          <w:sz w:val="32"/>
+          <w:szCs w:val="32"/>
+          <w:cs/>
+        </w:rPr>
+      </w:pPr>
+      <w:r>
+        <w:rPr>
+          <w:rFonts w:asciiTheme="majorBidi" w:hAnsiTheme="majorBidi" w:cstheme="majorBidi"/>
+          <w:b/>
+          <w:bCs/>
+          <w:sz w:val="32"/>
+          <w:szCs w:val="32"/>
+          <w:cs/>
+        </w:rPr>
+        <w:t>2.3.</w:t>
+      </w:r>
+      <w:r>
+        <w:rPr>
+          <w:rFonts w:asciiTheme="majorBidi" w:hAnsiTheme="majorBidi" w:cstheme="majorBidi" w:hint="cs"/>
+          <w:b/>
+          <w:bCs/>
+          <w:sz w:val="32"/>
+          <w:szCs w:val="32"/>
+          <w:cs/>
+        </w:rPr>
+        <w:t xml:space="preserve">5 </w:t>
+      </w:r>
+      <w:r>
+        <w:rPr>
+          <w:rFonts w:asciiTheme="majorBidi" w:hAnsiTheme="majorBidi" w:cstheme="majorBidi"/>
+          <w:b/>
+          <w:bCs/>
+          <w:sz w:val="32"/>
+          <w:szCs w:val="32"/>
+        </w:rPr>
+        <w:t>Django</w:t>
+      </w:r>
+    </w:p>
+    <w:p>
+      <w:pPr>
+        <w:spacing w:after="0"/>
+        <w:ind w:left="426" w:firstLine="567"/>
+        <w:jc w:val="both"/>
+        <w:rPr>
+          <w:rFonts w:asciiTheme="majorBidi" w:hAnsiTheme="majorBidi" w:cstheme="majorBidi"/>
+          <w:sz w:val="32"/>
+          <w:szCs w:val="32"/>
+          <w:cs/>
+        </w:rPr>
+      </w:pPr>
+      <w:r>
+        <w:rPr>
+          <w:rFonts w:asciiTheme="majorBidi" w:hAnsiTheme="majorBidi" w:cstheme="majorBidi"/>
+          <w:sz w:val="32"/>
+          <w:szCs w:val="32"/>
+        </w:rPr>
+        <w:t>Django</w:t>
+      </w:r>
+      <w:r>
+        <w:rPr>
+          <w:rFonts w:asciiTheme="majorBidi" w:hAnsiTheme="majorBidi" w:cstheme="majorBidi" w:hint="cs"/>
+          <w:sz w:val="32"/>
+          <w:szCs w:val="32"/>
+          <w:cs/>
+        </w:rPr>
+        <w:t xml:space="preserve"> เป็น</w:t>
+      </w:r>
+      <w:r>
+        <w:rPr>
+          <w:rFonts w:asciiTheme="majorBidi" w:hAnsiTheme="majorBidi" w:cstheme="majorBidi"/>
+          <w:sz w:val="32"/>
+          <w:szCs w:val="32"/>
+        </w:rPr>
+        <w:t xml:space="preserve"> Framework</w:t>
+      </w:r>
+      <w:r>
+        <w:rPr>
+          <w:rFonts w:asciiTheme="majorBidi" w:hAnsiTheme="majorBidi" w:cstheme="majorBidi" w:hint="cs"/>
+          <w:sz w:val="32"/>
+          <w:szCs w:val="32"/>
+          <w:cs/>
+        </w:rPr>
+        <w:t xml:space="preserve"> ที่ถูกเขียนด้วยภาษา </w:t>
+      </w:r>
+      <w:r>
+        <w:rPr>
+          <w:rFonts w:asciiTheme="majorBidi" w:hAnsiTheme="majorBidi" w:cstheme="majorBidi"/>
+          <w:sz w:val="32"/>
+          <w:szCs w:val="32"/>
+        </w:rPr>
+        <w:t>Python</w:t>
+      </w:r>
+      <w:r>
+        <w:rPr>
+          <w:rFonts w:asciiTheme="majorBidi" w:hAnsiTheme="majorBidi" w:cstheme="majorBidi" w:hint="cs"/>
+          <w:sz w:val="32"/>
+          <w:szCs w:val="32"/>
+          <w:cs/>
+        </w:rPr>
+        <w:t xml:space="preserve"> สำหรับพัฒนาเว็บแอพลิเคชั่น โดยที่สามารถพัฒนาได้อย่างรวดเร็ว และ มีประสิทธิภาพ เหมาะกับการพัฒนาเว็บที่มีการใช้งานบ่อย เช่น การตรวจสอบการดึงข้อมูลจากฐานข้อมูล การจัดการคุกกี้ และ การทำงานควบคู่ไป</w:t>
+      </w:r>
+      <w:r>
+        <w:rPr>
+          <w:rFonts w:asciiTheme="majorBidi" w:hAnsiTheme="majorBidi" w:cstheme="majorBidi" w:hint="cs"/>
+          <w:sz w:val="32"/>
+          <w:szCs w:val="32"/>
+          <w:cs/>
+        </w:rPr>
+        <w:lastRenderedPageBreak/>
+        <w:t>กับ</w:t>
+      </w:r>
+      <w:r>
+        <w:rPr>
+          <w:rFonts w:asciiTheme="majorBidi" w:hAnsiTheme="majorBidi" w:cstheme="majorBidi"/>
+          <w:sz w:val="32"/>
+          <w:szCs w:val="32"/>
+        </w:rPr>
+        <w:t xml:space="preserve"> Python</w:t>
+      </w:r>
+      <w:r>
+        <w:rPr>
+          <w:rFonts w:asciiTheme="majorBidi" w:hAnsiTheme="majorBidi" w:cstheme="majorBidi" w:hint="cs"/>
+          <w:sz w:val="32"/>
+          <w:szCs w:val="32"/>
+          <w:cs/>
+        </w:rPr>
+        <w:t xml:space="preserve"> ซอฟต์แวร์อื่น ๆ มาปรับให้ใช้งานภายในเว็บแอพลิเคชั่นได้ ตัว</w:t>
+      </w:r>
+      <w:r>
+        <w:rPr>
+          <w:rFonts w:asciiTheme="majorBidi" w:hAnsiTheme="majorBidi" w:cstheme="majorBidi"/>
+          <w:sz w:val="32"/>
+          <w:szCs w:val="32"/>
+        </w:rPr>
+        <w:t xml:space="preserve"> Django</w:t>
+      </w:r>
+      <w:r>
+        <w:rPr>
+          <w:rFonts w:asciiTheme="majorBidi" w:hAnsiTheme="majorBidi" w:cstheme="majorBidi" w:hint="cs"/>
+          <w:sz w:val="32"/>
+          <w:szCs w:val="32"/>
+          <w:cs/>
+        </w:rPr>
+        <w:t xml:space="preserve"> เป็น</w:t>
+      </w:r>
+      <w:r>
+        <w:rPr>
+          <w:rFonts w:asciiTheme="majorBidi" w:hAnsiTheme="majorBidi" w:cstheme="majorBidi"/>
+          <w:sz w:val="32"/>
+          <w:szCs w:val="32"/>
+        </w:rPr>
+        <w:t xml:space="preserve"> </w:t>
+      </w:r>
+      <w:r>
+        <w:rPr>
+          <w:rFonts w:asciiTheme="majorBidi" w:hAnsiTheme="majorBidi" w:cstheme="majorBidi"/>
+          <w:sz w:val="32"/>
+          <w:szCs w:val="32"/>
+        </w:rPr>
+        <w:t>open-source</w:t>
+      </w:r>
+      <w:r>
+        <w:rPr>
+          <w:rFonts w:asciiTheme="majorBidi" w:hAnsiTheme="majorBidi" w:cstheme="majorBidi"/>
+          <w:sz w:val="32"/>
+          <w:szCs w:val="32"/>
+        </w:rPr>
+        <w:t xml:space="preserve"> </w:t>
+      </w:r>
+      <w:r>
+        <w:rPr>
+          <w:rFonts w:asciiTheme="majorBidi" w:hAnsiTheme="majorBidi" w:cstheme="majorBidi" w:hint="cs"/>
+          <w:sz w:val="32"/>
+          <w:szCs w:val="32"/>
+          <w:cs/>
+        </w:rPr>
+        <w:t>ที่สามารถนำมาใช้งานได้ฟรี และ พัฒนาได้ฟรีโดยมี</w:t>
+      </w:r>
+      <w:r>
+        <w:rPr>
+          <w:rFonts w:asciiTheme="majorBidi" w:hAnsiTheme="majorBidi" w:cstheme="majorBidi"/>
+          <w:sz w:val="32"/>
+          <w:szCs w:val="32"/>
+        </w:rPr>
+        <w:t xml:space="preserve"> Community</w:t>
+      </w:r>
+      <w:r>
+        <w:rPr>
+          <w:rFonts w:asciiTheme="majorBidi" w:hAnsiTheme="majorBidi" w:cstheme="majorBidi" w:hint="cs"/>
+          <w:sz w:val="32"/>
+          <w:szCs w:val="32"/>
+          <w:cs/>
+        </w:rPr>
+        <w:t xml:space="preserve"> ที่ช่วยดูแลรักษาซอฟต์แวร์ตัวนี้ และมีองค์กรไม่แสวงหาผลกำไรชื่อว่า </w:t>
+      </w:r>
+      <w:r>
+        <w:rPr>
+          <w:rFonts w:asciiTheme="majorBidi" w:hAnsiTheme="majorBidi" w:cstheme="majorBidi"/>
+          <w:sz w:val="32"/>
+          <w:szCs w:val="32"/>
+        </w:rPr>
+        <w:t>Django Software Foundation</w:t>
+      </w:r>
+      <w:r>
+        <w:rPr>
+          <w:rFonts w:asciiTheme="majorBidi" w:hAnsiTheme="majorBidi" w:cstheme="majorBidi" w:hint="cs"/>
+          <w:sz w:val="32"/>
+          <w:szCs w:val="32"/>
+          <w:cs/>
+        </w:rPr>
+        <w:t xml:space="preserve"> ที่ทำการพัฒนา ปรับปรุง และ บำรุงรักษา ตัว</w:t>
+      </w:r>
+      <w:r>
+        <w:rPr>
+          <w:rFonts w:asciiTheme="majorBidi" w:hAnsiTheme="majorBidi" w:cstheme="majorBidi"/>
+          <w:sz w:val="32"/>
+          <w:szCs w:val="32"/>
+        </w:rPr>
+        <w:t xml:space="preserve"> Django</w:t>
+      </w:r>
+      <w:r>
+        <w:rPr>
+          <w:rFonts w:asciiTheme="majorBidi" w:hAnsiTheme="majorBidi" w:cstheme="majorBidi" w:hint="cs"/>
+          <w:sz w:val="32"/>
+          <w:szCs w:val="32"/>
+          <w:cs/>
+        </w:rPr>
+        <w:t xml:space="preserve"> ให้มีคุณภาพสูง และ ฟีเจอร์อีกมากมายให้ใช้งานฟรีตลอดมา</w:t>
+      </w:r>
+    </w:p>
+    <w:p>
+      <w:pPr>
+        <w:spacing w:after="0"/>
+        <w:ind w:firstLine="426"/>
+        <w:jc w:val="both"/>
+        <w:rPr>
+          <w:rFonts w:asciiTheme="majorBidi" w:hAnsiTheme="majorBidi" w:cstheme="majorBidi"/>
+          <w:b/>
+          <w:bCs/>
+          <w:sz w:val="32"/>
+          <w:szCs w:val="32"/>
+          <w:cs/>
+        </w:rPr>
+      </w:pPr>
+      <w:r>
+        <w:rPr>
+          <w:rFonts w:asciiTheme="majorBidi" w:hAnsiTheme="majorBidi" w:cstheme="majorBidi"/>
+          <w:b/>
+          <w:bCs/>
+          <w:sz w:val="32"/>
+          <w:szCs w:val="32"/>
+          <w:cs/>
+        </w:rPr>
+        <w:t>2.3.</w:t>
+      </w:r>
+      <w:r>
+        <w:rPr>
+          <w:rFonts w:asciiTheme="majorBidi" w:hAnsiTheme="majorBidi" w:cstheme="majorBidi" w:hint="cs"/>
+          <w:b/>
+          <w:bCs/>
+          <w:sz w:val="32"/>
+          <w:szCs w:val="32"/>
+          <w:cs/>
+        </w:rPr>
+        <w:t>6</w:t>
+      </w:r>
+      <w:r>
+        <w:rPr>
+          <w:rFonts w:asciiTheme="majorBidi" w:hAnsiTheme="majorBidi" w:cstheme="majorBidi" w:hint="cs"/>
+          <w:b/>
+          <w:bCs/>
+          <w:sz w:val="32"/>
+          <w:szCs w:val="32"/>
+          <w:cs/>
+        </w:rPr>
+        <w:t xml:space="preserve"> </w:t>
+      </w:r>
+      <w:r>
+        <w:rPr>
+          <w:rFonts w:asciiTheme="majorBidi" w:hAnsiTheme="majorBidi" w:cstheme="majorBidi"/>
+          <w:b/>
+          <w:bCs/>
+          <w:sz w:val="32"/>
+          <w:szCs w:val="32"/>
+        </w:rPr>
+        <w:t>MongoDB</w:t>
+      </w:r>
+    </w:p>
+    <w:p>
+      <w:pPr>
+        <w:spacing w:after="0"/>
+        <w:ind w:left="426" w:firstLine="567"/>
+        <w:jc w:val="both"/>
+        <w:rPr>
+          <w:rFonts w:asciiTheme="majorBidi" w:hAnsiTheme="majorBidi" w:cstheme="majorBidi"/>
+          <w:sz w:val="32"/>
+          <w:szCs w:val="32"/>
+          <w:cs/>
+        </w:rPr>
+      </w:pPr>
+      <w:r>
+        <w:rPr>
+          <w:rFonts w:asciiTheme="majorBidi" w:hAnsiTheme="majorBidi" w:cstheme="majorBidi"/>
+          <w:sz w:val="32"/>
+          <w:szCs w:val="32"/>
+        </w:rPr>
+        <w:t>MongoDB</w:t>
+      </w:r>
+      <w:r>
+        <w:rPr>
+          <w:rFonts w:asciiTheme="majorBidi" w:hAnsiTheme="majorBidi" w:cstheme="majorBidi" w:hint="cs"/>
+          <w:sz w:val="32"/>
+          <w:szCs w:val="32"/>
+          <w:cs/>
+        </w:rPr>
+        <w:t xml:space="preserve"> เป็น</w:t>
+      </w:r>
+      <w:r>
+        <w:rPr>
+          <w:rFonts w:asciiTheme="majorBidi" w:hAnsiTheme="majorBidi" w:cstheme="majorBidi"/>
+          <w:sz w:val="32"/>
+          <w:szCs w:val="32"/>
+        </w:rPr>
+        <w:t xml:space="preserve"> NoSQL Database</w:t>
+      </w:r>
+      <w:r>
+        <w:rPr>
+          <w:rFonts w:asciiTheme="majorBidi" w:hAnsiTheme="majorBidi" w:cstheme="majorBidi" w:hint="cs"/>
+          <w:sz w:val="32"/>
+          <w:szCs w:val="32"/>
+          <w:cs/>
+        </w:rPr>
+        <w:t xml:space="preserve"> ที่สามารถใช้งานข้าม</w:t>
+      </w:r>
+      <w:r>
+        <w:rPr>
+          <w:rFonts w:asciiTheme="majorBidi" w:hAnsiTheme="majorBidi" w:cstheme="majorBidi"/>
+          <w:sz w:val="32"/>
+          <w:szCs w:val="32"/>
+        </w:rPr>
+        <w:t xml:space="preserve"> Platform</w:t>
+      </w:r>
+      <w:r>
+        <w:rPr>
+          <w:rFonts w:asciiTheme="majorBidi" w:hAnsiTheme="majorBidi" w:cstheme="majorBidi" w:hint="cs"/>
+          <w:sz w:val="32"/>
+          <w:szCs w:val="32"/>
+          <w:cs/>
+        </w:rPr>
+        <w:t xml:space="preserve"> ต่าง ๆ ได้ โดยตัว</w:t>
+      </w:r>
+      <w:r>
+        <w:rPr>
+          <w:rFonts w:asciiTheme="majorBidi" w:hAnsiTheme="majorBidi" w:cstheme="majorBidi"/>
+          <w:sz w:val="32"/>
+          <w:szCs w:val="32"/>
+        </w:rPr>
+        <w:t xml:space="preserve"> MongoDB</w:t>
+      </w:r>
+      <w:r>
+        <w:rPr>
+          <w:rFonts w:asciiTheme="majorBidi" w:hAnsiTheme="majorBidi" w:cstheme="majorBidi" w:hint="cs"/>
+          <w:sz w:val="32"/>
+          <w:szCs w:val="32"/>
+          <w:cs/>
+        </w:rPr>
+        <w:t xml:space="preserve"> ได้ใช้</w:t>
+      </w:r>
+      <w:r>
+        <w:rPr>
+          <w:rFonts w:asciiTheme="majorBidi" w:hAnsiTheme="majorBidi" w:cstheme="majorBidi"/>
+          <w:sz w:val="32"/>
+          <w:szCs w:val="32"/>
+        </w:rPr>
+        <w:t xml:space="preserve"> NoSQL</w:t>
+      </w:r>
+      <w:r>
+        <w:rPr>
+          <w:rFonts w:asciiTheme="majorBidi" w:hAnsiTheme="majorBidi" w:cstheme="majorBidi" w:hint="cs"/>
+          <w:sz w:val="32"/>
+          <w:szCs w:val="32"/>
+          <w:cs/>
+        </w:rPr>
+        <w:t xml:space="preserve"> เป็นการเข้าถึงข้อมูลโดยใช้เทคนิคของการดึงข้อมูลผ่าน</w:t>
+      </w:r>
+      <w:r>
+        <w:rPr>
+          <w:rFonts w:asciiTheme="majorBidi" w:hAnsiTheme="majorBidi" w:cstheme="majorBidi"/>
+          <w:sz w:val="32"/>
+          <w:szCs w:val="32"/>
+        </w:rPr>
+        <w:t xml:space="preserve"> Key Pair Value</w:t>
+      </w:r>
+      <w:r>
+        <w:rPr>
+          <w:rFonts w:asciiTheme="majorBidi" w:hAnsiTheme="majorBidi" w:cstheme="majorBidi" w:hint="cs"/>
+          <w:sz w:val="32"/>
+          <w:szCs w:val="32"/>
+          <w:cs/>
+        </w:rPr>
+        <w:t xml:space="preserve"> โดยเหมาะกับงานที่ต้องการเข้าถึงข้อมูลได้อย่างรวดเร็ว และ เหมาะการทำงานงาน</w:t>
+      </w:r>
+      <w:r>
+        <w:rPr>
+          <w:rFonts w:asciiTheme="majorBidi" w:hAnsiTheme="majorBidi" w:cstheme="majorBidi"/>
+          <w:sz w:val="32"/>
+          <w:szCs w:val="32"/>
+        </w:rPr>
+        <w:t xml:space="preserve"> Big Data</w:t>
+      </w:r>
+      <w:r>
+        <w:rPr>
+          <w:rFonts w:asciiTheme="majorBidi" w:hAnsiTheme="majorBidi" w:cstheme="majorBidi" w:hint="cs"/>
+          <w:sz w:val="32"/>
+          <w:szCs w:val="32"/>
+          <w:cs/>
+        </w:rPr>
+        <w:t xml:space="preserve"> ตัวของ</w:t>
+      </w:r>
+      <w:r>
+        <w:rPr>
+          <w:rFonts w:asciiTheme="majorBidi" w:hAnsiTheme="majorBidi" w:cstheme="majorBidi"/>
+          <w:sz w:val="32"/>
+          <w:szCs w:val="32"/>
+        </w:rPr>
+        <w:t xml:space="preserve"> MongoDB</w:t>
+      </w:r>
+      <w:r>
+        <w:rPr>
+          <w:rFonts w:asciiTheme="majorBidi" w:hAnsiTheme="majorBidi" w:cstheme="majorBidi" w:hint="cs"/>
+          <w:sz w:val="32"/>
+          <w:szCs w:val="32"/>
+          <w:cs/>
+        </w:rPr>
+        <w:t xml:space="preserve"> สามารถที่จะสร้างเป็น</w:t>
+      </w:r>
+      <w:r>
+        <w:rPr>
+          <w:rFonts w:asciiTheme="majorBidi" w:hAnsiTheme="majorBidi" w:cstheme="majorBidi"/>
+          <w:sz w:val="32"/>
+          <w:szCs w:val="32"/>
+        </w:rPr>
+        <w:t xml:space="preserve"> Cluster</w:t>
+      </w:r>
+      <w:r>
+        <w:rPr>
+          <w:rFonts w:asciiTheme="majorBidi" w:hAnsiTheme="majorBidi" w:cstheme="majorBidi" w:hint="cs"/>
+          <w:sz w:val="32"/>
+          <w:szCs w:val="32"/>
+          <w:cs/>
+        </w:rPr>
+        <w:t xml:space="preserve"> เพื่อตอบสนองความต้องการเป็น</w:t>
+      </w:r>
+      <w:r>
+        <w:rPr>
+          <w:rFonts w:asciiTheme="majorBidi" w:hAnsiTheme="majorBidi" w:cstheme="majorBidi"/>
+          <w:sz w:val="32"/>
+          <w:szCs w:val="32"/>
+        </w:rPr>
+        <w:t xml:space="preserve"> </w:t>
+      </w:r>
+      <w:r>
+        <w:rPr>
+          <w:rFonts w:asciiTheme="majorBidi" w:hAnsiTheme="majorBidi" w:cstheme="majorBidi"/>
+          <w:sz w:val="32"/>
+          <w:szCs w:val="32"/>
+        </w:rPr>
+        <w:t>High Availability (HA)</w:t>
+      </w:r>
+      <w:r>
+        <w:rPr>
+          <w:rFonts w:asciiTheme="majorBidi" w:hAnsiTheme="majorBidi" w:cstheme="majorBidi" w:hint="cs"/>
+          <w:sz w:val="32"/>
+          <w:szCs w:val="32"/>
+          <w:cs/>
+        </w:rPr>
+        <w:t xml:space="preserve"> ได้ และ สามารถทำการ</w:t>
+      </w:r>
+      <w:r>
+        <w:rPr>
+          <w:rFonts w:asciiTheme="majorBidi" w:hAnsiTheme="majorBidi" w:cstheme="majorBidi"/>
+          <w:sz w:val="32"/>
+          <w:szCs w:val="32"/>
+        </w:rPr>
+        <w:t xml:space="preserve"> Auto Scale</w:t>
+      </w:r>
+      <w:r>
+        <w:rPr>
+          <w:rFonts w:asciiTheme="majorBidi" w:hAnsiTheme="majorBidi" w:cstheme="majorBidi" w:hint="cs"/>
+          <w:sz w:val="32"/>
+          <w:szCs w:val="32"/>
+          <w:cs/>
+        </w:rPr>
+        <w:t xml:space="preserve"> ไม่ว่าจะมีการใช้งานมาก หรือ น้อยแค่ไหนก็สามารถปรับแต่ง</w:t>
+      </w:r>
+      <w:r>
+        <w:rPr>
+          <w:rFonts w:asciiTheme="majorBidi" w:hAnsiTheme="majorBidi" w:cstheme="majorBidi"/>
+          <w:sz w:val="32"/>
+          <w:szCs w:val="32"/>
+        </w:rPr>
+        <w:t xml:space="preserve"> Environment</w:t>
+      </w:r>
+      <w:r>
+        <w:rPr>
+          <w:rFonts w:asciiTheme="majorBidi" w:hAnsiTheme="majorBidi" w:cstheme="majorBidi" w:hint="cs"/>
+          <w:sz w:val="32"/>
+          <w:szCs w:val="32"/>
+          <w:cs/>
+        </w:rPr>
+        <w:t xml:space="preserve"> นั้น ๆ ได้ให้เข้ากับการใช้งาน</w:t>
+      </w:r>
+    </w:p>
+    <w:p>
+      <w:pPr>
+        <w:spacing w:after="0"/>
+        <w:jc w:val="both"/>
+        <w:rPr>
+          <w:rFonts w:asciiTheme="majorBidi" w:hAnsiTheme="majorBidi" w:cstheme="majorBidi"/>
+          <w:sz w:val="32"/>
+          <w:szCs w:val="32"/>
+          <w:cs/>
+        </w:rPr>
+      </w:pPr>
     </w:p>
     <w:p>
       <w:pPr>
@@ -6373,7 +8249,6 @@
           <w:sz w:val="32"/>
           <w:szCs w:val="32"/>
         </w:rPr>
-        <w:lastRenderedPageBreak/>
         <w:t xml:space="preserve">Voice Recognition </w:t>
       </w:r>
       <w:r>

</xml_diff>